<commit_message>
Overview of existing system
"4/4/4:36pm"
</commit_message>
<xml_diff>
--- a/IS GP1 Report Template 3rd semester 2023-24.docx
+++ b/IS GP1 Report Template 3rd semester 2023-24.docx
@@ -1,6 +1,6 @@
 
 <file path=word/document.xml><?xml version="1.0" encoding="utf-8"?>
-<w:document xmlns:wpc="http://schemas.microsoft.com/office/word/2010/wordprocessingCanvas" xmlns:cx="http://schemas.microsoft.com/office/drawing/2014/chartex" xmlns:cx1="http://schemas.microsoft.com/office/drawing/2015/9/8/chartex" xmlns:cx2="http://schemas.microsoft.com/office/drawing/2015/10/21/chartex" xmlns:cx3="http://schemas.microsoft.com/office/drawing/2016/5/9/chartex" xmlns:cx4="http://schemas.microsoft.com/office/drawing/2016/5/10/chartex" xmlns:cx5="http://schemas.microsoft.com/office/drawing/2016/5/11/chartex" xmlns:cx6="http://schemas.microsoft.com/office/drawing/2016/5/12/chartex" xmlns:cx7="http://schemas.microsoft.com/office/drawing/2016/5/13/chartex" xmlns:cx8="http://schemas.microsoft.com/office/drawing/2016/5/14/chartex" xmlns:mc="http://schemas.openxmlformats.org/markup-compatibility/2006" xmlns:aink="http://schemas.microsoft.com/office/drawing/2016/ink" xmlns:am3d="http://schemas.microsoft.com/office/drawing/2017/model3d" xmlns:o="urn:schemas-microsoft-com:office:office" xmlns:oel="http://schemas.microsoft.com/office/2019/extlst" xmlns:r="http://schemas.openxmlformats.org/officeDocument/2006/relationships" xmlns:m="http://schemas.openxmlformats.org/officeDocument/2006/math" xmlns:v="urn:schemas-microsoft-com:vml" xmlns:wp14="http://schemas.microsoft.com/office/word/2010/wordprocessingDrawing" xmlns:wp="http://schemas.openxmlformats.org/drawingml/2006/wordprocessingDrawing" xmlns:w10="urn:schemas-microsoft-com:office:word" xmlns:w="http://schemas.openxmlformats.org/wordprocessingml/2006/main" xmlns:w14="http://schemas.microsoft.com/office/word/2010/wordml" xmlns:w15="http://schemas.microsoft.com/office/word/2012/wordml" xmlns:w16cex="http://schemas.microsoft.com/office/word/2018/wordml/cex" xmlns:w16cid="http://schemas.microsoft.com/office/word/2016/wordml/cid" xmlns:w16="http://schemas.microsoft.com/office/word/2018/wordml" xmlns:w16du="http://schemas.microsoft.com/office/word/2023/wordml/word16du" xmlns:w16sdtdh="http://schemas.microsoft.com/office/word/2020/wordml/sdtdatahash" xmlns:w16se="http://schemas.microsoft.com/office/word/2015/wordml/symex" xmlns:wpg="http://schemas.microsoft.com/office/word/2010/wordprocessingGroup" xmlns:wpi="http://schemas.microsoft.com/office/word/2010/wordprocessingInk" xmlns:wne="http://schemas.microsoft.com/office/word/2006/wordml" xmlns:wps="http://schemas.microsoft.com/office/word/2010/wordprocessingShape" mc:Ignorable="w14 w15 w16se w16cid w16 w16cex w16sdtdh w16du wp14">
+<w:document xmlns:wpc="http://schemas.microsoft.com/office/word/2010/wordprocessingCanvas" xmlns:cx="http://schemas.microsoft.com/office/drawing/2014/chartex" xmlns:cx1="http://schemas.microsoft.com/office/drawing/2015/9/8/chartex" xmlns:cx2="http://schemas.microsoft.com/office/drawing/2015/10/21/chartex" xmlns:cx3="http://schemas.microsoft.com/office/drawing/2016/5/9/chartex" xmlns:cx4="http://schemas.microsoft.com/office/drawing/2016/5/10/chartex" xmlns:cx5="http://schemas.microsoft.com/office/drawing/2016/5/11/chartex" xmlns:cx6="http://schemas.microsoft.com/office/drawing/2016/5/12/chartex" xmlns:cx7="http://schemas.microsoft.com/office/drawing/2016/5/13/chartex" xmlns:cx8="http://schemas.microsoft.com/office/drawing/2016/5/14/chartex" xmlns:mc="http://schemas.openxmlformats.org/markup-compatibility/2006" xmlns:aink="http://schemas.microsoft.com/office/drawing/2016/ink" xmlns:am3d="http://schemas.microsoft.com/office/drawing/2017/model3d" xmlns:o="urn:schemas-microsoft-com:office:office" xmlns:oel="http://schemas.microsoft.com/office/2019/extlst" xmlns:r="http://schemas.openxmlformats.org/officeDocument/2006/relationships" xmlns:m="http://schemas.openxmlformats.org/officeDocument/2006/math" xmlns:v="urn:schemas-microsoft-com:vml" xmlns:wp14="http://schemas.microsoft.com/office/word/2010/wordprocessingDrawing" xmlns:wp="http://schemas.openxmlformats.org/drawingml/2006/wordprocessingDrawing" xmlns:w10="urn:schemas-microsoft-com:office:word" xmlns:w="http://schemas.openxmlformats.org/wordprocessingml/2006/main" xmlns:w14="http://schemas.microsoft.com/office/word/2010/wordml" xmlns:w15="http://schemas.microsoft.com/office/word/2012/wordml" xmlns:w16cex="http://schemas.microsoft.com/office/word/2018/wordml/cex" xmlns:w16cid="http://schemas.microsoft.com/office/word/2016/wordml/cid" xmlns:w16="http://schemas.microsoft.com/office/word/2018/wordml" xmlns:w16sdtdh="http://schemas.microsoft.com/office/word/2020/wordml/sdtdatahash" xmlns:w16se="http://schemas.microsoft.com/office/word/2015/wordml/symex" xmlns:wpg="http://schemas.microsoft.com/office/word/2010/wordprocessingGroup" xmlns:wpi="http://schemas.microsoft.com/office/word/2010/wordprocessingInk" xmlns:wne="http://schemas.microsoft.com/office/word/2006/wordml" xmlns:wps="http://schemas.microsoft.com/office/word/2010/wordprocessingShape" mc:Ignorable="w14 w15 w16se w16cid w16 w16cex w16sdtdh wp14">
   <w:body>
     <w:p>
       <w:pPr>
@@ -368,13 +368,8 @@
         <w:t xml:space="preserve"> Course</w:t>
       </w:r>
       <w:r>
-        <w:t xml:space="preserve"> </w:t>
-      </w:r>
-      <w:proofErr w:type="gramStart"/>
-      <w:r>
-        <w:t>requirements</w:t>
-      </w:r>
-      <w:proofErr w:type="gramEnd"/>
+        <w:t xml:space="preserve"> requirements</w:t>
+      </w:r>
     </w:p>
     <w:p>
       <w:pPr>
@@ -1416,14 +1411,7 @@
         <w:rPr>
           <w:color w:val="808080" w:themeColor="background1" w:themeShade="80"/>
         </w:rPr>
-        <w:t xml:space="preserve"> than 150 words</w:t>
-      </w:r>
-      <w:proofErr w:type="gramStart"/>
-      <w:r>
-        <w:rPr>
-          <w:color w:val="808080" w:themeColor="background1" w:themeShade="80"/>
-        </w:rPr>
-        <w:t xml:space="preserve">. </w:t>
+        <w:t xml:space="preserve"> than 150 words. </w:t>
       </w:r>
       <w:r>
         <w:rPr>
@@ -1431,7 +1419,6 @@
         </w:rPr>
         <w:t>]</w:t>
       </w:r>
-      <w:proofErr w:type="gramEnd"/>
     </w:p>
     <w:p>
       <w:pPr>
@@ -6259,106 +6246,84 @@
         </w:rPr>
         <w:t xml:space="preserve"> a comprehensive framework to enhance Co-op programs, we aim to </w:t>
       </w:r>
-      <w:proofErr w:type="gramStart"/>
       <w:r>
         <w:rPr>
           <w:color w:val="auto"/>
         </w:rPr>
-        <w:t>curate</w:t>
-      </w:r>
-      <w:proofErr w:type="gramEnd"/>
+        <w:t xml:space="preserve">curate </w:t>
+      </w:r>
       <w:r>
         <w:rPr>
           <w:color w:val="auto"/>
         </w:rPr>
-        <w:t xml:space="preserve"> </w:t>
+        <w:t xml:space="preserve">a more professional and skilled workforce, better equipped to meet the </w:t>
       </w:r>
       <w:r>
         <w:rPr>
           <w:color w:val="auto"/>
         </w:rPr>
-        <w:t xml:space="preserve">a more professional and skilled workforce, better equipped to meet the </w:t>
+        <w:t>needs</w:t>
       </w:r>
       <w:r>
         <w:rPr>
           <w:color w:val="auto"/>
         </w:rPr>
-        <w:t>needs</w:t>
-      </w:r>
-      <w:r>
+        <w:t xml:space="preserve"> of modern companies. This initiative not only strengthens individual students' skills but also contributes to the overall advancement of the IS field.</w:t>
+      </w:r>
+    </w:p>
+    <w:p>
+      <w:pPr>
         <w:rPr>
           <w:color w:val="auto"/>
         </w:rPr>
-        <w:t xml:space="preserve"> of modern companies. This initiative not only strengthens individual students' skills but also contributes to the overall advancement of the IS field.</w:t>
-      </w:r>
-    </w:p>
-    <w:p>
-      <w:pPr>
+      </w:pPr>
+      <w:r>
         <w:rPr>
           <w:color w:val="auto"/>
         </w:rPr>
-      </w:pPr>
+        <w:t>On a global scale, our ambition is to establish our platform as the standard across all universities worldwide. Th</w:t>
+      </w:r>
       <w:r>
         <w:rPr>
           <w:color w:val="auto"/>
         </w:rPr>
-        <w:t>On a global scale, our ambition is to establish our platform as the standard across all universities worldwide. Th</w:t>
+        <w:t>e broad implementation</w:t>
       </w:r>
       <w:r>
         <w:rPr>
           <w:color w:val="auto"/>
         </w:rPr>
-        <w:t>e broad implementation</w:t>
+        <w:t xml:space="preserve"> will revolutionize recruitment practices globally, ensuring a more effective</w:t>
       </w:r>
       <w:r>
         <w:rPr>
           <w:color w:val="auto"/>
         </w:rPr>
-        <w:t xml:space="preserve"> will revolutionize recruitment practices globally, ensuring a more effective</w:t>
+        <w:t xml:space="preserve"> and </w:t>
       </w:r>
       <w:r>
         <w:rPr>
           <w:color w:val="auto"/>
         </w:rPr>
-        <w:t xml:space="preserve"> and </w:t>
+        <w:t>efficient</w:t>
       </w:r>
       <w:r>
         <w:rPr>
           <w:color w:val="auto"/>
         </w:rPr>
-        <w:t>efficient</w:t>
+        <w:t xml:space="preserve"> matching of talent with opportunities. By bridging the gap between academi</w:t>
       </w:r>
       <w:r>
         <w:rPr>
           <w:color w:val="auto"/>
         </w:rPr>
-        <w:t xml:space="preserve"> matching of talent with opportunities. By bridging the gap between academi</w:t>
+        <w:t>a</w:t>
       </w:r>
       <w:r>
         <w:rPr>
           <w:color w:val="auto"/>
         </w:rPr>
-        <w:t>a</w:t>
-      </w:r>
-      <w:r>
-        <w:rPr>
-          <w:color w:val="auto"/>
-        </w:rPr>
-        <w:t xml:space="preserve"> and industry, our platform will play </w:t>
-      </w:r>
-      <w:proofErr w:type="gramStart"/>
-      <w:r>
-        <w:rPr>
-          <w:color w:val="auto"/>
-        </w:rPr>
-        <w:t>a</w:t>
-      </w:r>
-      <w:proofErr w:type="gramEnd"/>
-      <w:r>
-        <w:rPr>
-          <w:color w:val="auto"/>
-        </w:rPr>
-        <w:t xml:space="preserve"> </w:t>
+        <w:t xml:space="preserve"> and industry, our platform will play a </w:t>
       </w:r>
       <w:r>
         <w:rPr>
@@ -11742,10 +11707,74 @@
     </w:p>
     <w:p>
       <w:pPr>
+        <w:rPr>
+          <w:rFonts w:eastAsia="Arial"/>
+          <w:color w:val="auto"/>
+          <w:lang w:val="en-GB"/>
+        </w:rPr>
+      </w:pPr>
+    </w:p>
+    <w:p>
+      <w:pPr>
+        <w:rPr>
+          <w:rFonts w:eastAsia="Arial"/>
+          <w:color w:val="auto"/>
+          <w:lang w:val="en-GB"/>
+        </w:rPr>
+      </w:pPr>
+    </w:p>
+    <w:p>
+      <w:pPr>
+        <w:rPr>
+          <w:rFonts w:eastAsia="Arial"/>
+          <w:color w:val="auto"/>
+          <w:lang w:val="en-GB"/>
+        </w:rPr>
+      </w:pPr>
+    </w:p>
+    <w:p>
+      <w:pPr>
+        <w:rPr>
+          <w:rFonts w:eastAsia="Arial"/>
+          <w:color w:val="auto"/>
+          <w:lang w:val="en-GB"/>
+        </w:rPr>
+      </w:pPr>
+    </w:p>
+    <w:p>
+      <w:pPr>
+        <w:rPr>
+          <w:rFonts w:eastAsia="Arial"/>
+          <w:color w:val="auto"/>
+          <w:lang w:val="en-GB"/>
+        </w:rPr>
+      </w:pPr>
+    </w:p>
+    <w:p>
+      <w:pPr>
+        <w:rPr>
+          <w:rFonts w:eastAsia="Arial"/>
+          <w:color w:val="auto"/>
+          <w:lang w:val="en-GB"/>
+        </w:rPr>
+      </w:pPr>
+    </w:p>
+    <w:p>
+      <w:pPr>
+        <w:rPr>
+          <w:rFonts w:eastAsia="Arial"/>
+          <w:color w:val="auto"/>
+          <w:lang w:val="en-GB"/>
+        </w:rPr>
+      </w:pPr>
+    </w:p>
+    <w:p>
+      <w:pPr>
         <w:pStyle w:val="Heading2"/>
       </w:pPr>
       <w:bookmarkStart w:id="45" w:name="_Toc162304461"/>
       <w:r>
+        <w:lastRenderedPageBreak/>
         <w:t>2</w:t>
       </w:r>
       <w:r>
@@ -11767,6 +11796,7 @@
       <w:pPr>
         <w:rPr>
           <w:rFonts w:eastAsia="Arial"/>
+          <w:color w:val="808080" w:themeColor="background1" w:themeShade="80"/>
           <w:lang w:val="en-GB"/>
         </w:rPr>
       </w:pPr>
@@ -11890,49 +11920,119 @@
           <w:color w:val="808080" w:themeColor="background1" w:themeShade="80"/>
           <w:lang w:val="en-GB"/>
         </w:rPr>
+        <w:t xml:space="preserve"> take </w:t>
+      </w:r>
+      <w:r>
+        <w:rPr>
+          <w:rFonts w:eastAsia="Arial"/>
+          <w:color w:val="808080" w:themeColor="background1" w:themeShade="80"/>
+          <w:lang w:val="en-GB"/>
+        </w:rPr>
+        <w:t>into account (</w:t>
+      </w:r>
+      <w:r>
+        <w:rPr>
+          <w:rFonts w:eastAsia="Arial"/>
+          <w:color w:val="808080" w:themeColor="background1" w:themeShade="80"/>
+          <w:lang w:val="en-GB"/>
+        </w:rPr>
+        <w:t xml:space="preserve">advantage from other </w:t>
+      </w:r>
+      <w:r>
+        <w:rPr>
+          <w:rFonts w:eastAsia="Arial"/>
+          <w:color w:val="808080" w:themeColor="background1" w:themeShade="80"/>
+          <w:lang w:val="en-GB"/>
+        </w:rPr>
+        <w:t>existing systems</w:t>
+      </w:r>
+      <w:r>
+        <w:rPr>
+          <w:rFonts w:eastAsia="Arial"/>
+          <w:color w:val="808080" w:themeColor="background1" w:themeShade="80"/>
+          <w:lang w:val="en-GB"/>
+        </w:rPr>
+        <w:t>)</w:t>
+      </w:r>
+      <w:r>
+        <w:rPr>
+          <w:rFonts w:eastAsia="Arial"/>
+          <w:color w:val="808080" w:themeColor="background1" w:themeShade="80"/>
+          <w:lang w:val="en-GB"/>
+        </w:rPr>
+        <w:t xml:space="preserve"> and </w:t>
+      </w:r>
+      <w:r>
+        <w:rPr>
+          <w:rFonts w:eastAsia="Arial"/>
+          <w:color w:val="808080" w:themeColor="background1" w:themeShade="80"/>
+          <w:lang w:val="en-GB"/>
+        </w:rPr>
+        <w:t>what</w:t>
+      </w:r>
+      <w:r>
+        <w:rPr>
+          <w:rFonts w:eastAsia="Arial"/>
+          <w:color w:val="808080" w:themeColor="background1" w:themeShade="80"/>
+          <w:lang w:val="en-GB"/>
+        </w:rPr>
         <w:t xml:space="preserve"> </w:t>
       </w:r>
-      <w:proofErr w:type="gramStart"/>
-      <w:r>
-        <w:rPr>
-          <w:rFonts w:eastAsia="Arial"/>
-          <w:color w:val="808080" w:themeColor="background1" w:themeShade="80"/>
-          <w:lang w:val="en-GB"/>
-        </w:rPr>
-        <w:t xml:space="preserve">take </w:t>
-      </w:r>
-      <w:r>
-        <w:rPr>
-          <w:rFonts w:eastAsia="Arial"/>
-          <w:color w:val="808080" w:themeColor="background1" w:themeShade="80"/>
-          <w:lang w:val="en-GB"/>
-        </w:rPr>
-        <w:t>into account</w:t>
-      </w:r>
-      <w:proofErr w:type="gramEnd"/>
-      <w:r>
-        <w:rPr>
-          <w:rFonts w:eastAsia="Arial"/>
-          <w:color w:val="808080" w:themeColor="background1" w:themeShade="80"/>
-          <w:lang w:val="en-GB"/>
-        </w:rPr>
-        <w:t xml:space="preserve"> (</w:t>
-      </w:r>
-      <w:r>
-        <w:rPr>
-          <w:rFonts w:eastAsia="Arial"/>
-          <w:color w:val="808080" w:themeColor="background1" w:themeShade="80"/>
-          <w:lang w:val="en-GB"/>
-        </w:rPr>
-        <w:t xml:space="preserve">advantage from other </w:t>
-      </w:r>
-      <w:r>
-        <w:rPr>
-          <w:rFonts w:eastAsia="Arial"/>
-          <w:color w:val="808080" w:themeColor="background1" w:themeShade="80"/>
-          <w:lang w:val="en-GB"/>
-        </w:rPr>
-        <w:t>existing systems</w:t>
+      <w:r>
+        <w:rPr>
+          <w:rFonts w:eastAsia="Arial"/>
+          <w:color w:val="808080" w:themeColor="background1" w:themeShade="80"/>
+          <w:lang w:val="en-GB"/>
+        </w:rPr>
+        <w:t>your solution</w:t>
+      </w:r>
+      <w:r>
+        <w:rPr>
+          <w:rFonts w:eastAsia="Arial"/>
+          <w:color w:val="808080" w:themeColor="background1" w:themeShade="80"/>
+          <w:lang w:val="en-GB"/>
+        </w:rPr>
+        <w:t xml:space="preserve"> </w:t>
+      </w:r>
+      <w:r>
+        <w:rPr>
+          <w:rFonts w:eastAsia="Arial"/>
+          <w:color w:val="808080" w:themeColor="background1" w:themeShade="80"/>
+          <w:lang w:val="en-GB"/>
+        </w:rPr>
+        <w:t xml:space="preserve">needs to </w:t>
+      </w:r>
+      <w:r>
+        <w:rPr>
+          <w:rFonts w:eastAsia="Arial"/>
+          <w:color w:val="808080" w:themeColor="background1" w:themeShade="80"/>
+          <w:lang w:val="en-GB"/>
+        </w:rPr>
+        <w:t>improve</w:t>
+      </w:r>
+      <w:r>
+        <w:rPr>
+          <w:rFonts w:eastAsia="Arial"/>
+          <w:color w:val="808080" w:themeColor="background1" w:themeShade="80"/>
+          <w:lang w:val="en-GB"/>
+        </w:rPr>
+        <w:t xml:space="preserve">/solve </w:t>
+      </w:r>
+      <w:r>
+        <w:rPr>
+          <w:rFonts w:eastAsia="Arial"/>
+          <w:color w:val="808080" w:themeColor="background1" w:themeShade="80"/>
+          <w:lang w:val="en-GB"/>
+        </w:rPr>
+        <w:t>(</w:t>
+      </w:r>
+      <w:r>
+        <w:rPr>
+          <w:rFonts w:eastAsia="Arial"/>
+          <w:color w:val="808080" w:themeColor="background1" w:themeShade="80"/>
+          <w:lang w:val="en-GB"/>
+        </w:rPr>
+        <w:t>the disadvantages of existing systems</w:t>
       </w:r>
       <w:r>
         <w:rPr>
@@ -11948,96 +12048,475 @@
           <w:color w:val="808080" w:themeColor="background1" w:themeShade="80"/>
           <w:lang w:val="en-GB"/>
         </w:rPr>
-        <w:t xml:space="preserve"> and </w:t>
-      </w:r>
-      <w:r>
-        <w:rPr>
-          <w:rFonts w:eastAsia="Arial"/>
-          <w:color w:val="808080" w:themeColor="background1" w:themeShade="80"/>
-          <w:lang w:val="en-GB"/>
-        </w:rPr>
-        <w:t>what</w:t>
-      </w:r>
-      <w:r>
-        <w:rPr>
-          <w:rFonts w:eastAsia="Arial"/>
-          <w:color w:val="808080" w:themeColor="background1" w:themeShade="80"/>
-          <w:lang w:val="en-GB"/>
+        <w:t>.]</w:t>
+      </w:r>
+    </w:p>
+    <w:p>
+      <w:pPr>
+        <w:spacing w:before="0" w:after="0" w:line="240" w:lineRule="auto"/>
+        <w:ind w:firstLine="0"/>
+        <w:jc w:val="left"/>
+        <w:rPr>
+          <w:color w:val="auto"/>
+          <w:szCs w:val="24"/>
+        </w:rPr>
+      </w:pPr>
+      <w:r>
+        <w:rPr>
+          <w:color w:val="auto"/>
+          <w:szCs w:val="24"/>
+        </w:rPr>
+        <w:t xml:space="preserve">The current system is started off by </w:t>
+      </w:r>
+      <w:r>
+        <w:rPr>
+          <w:color w:val="auto"/>
+          <w:szCs w:val="24"/>
+        </w:rPr>
+        <w:t>retrieving documents from the field training website is the first manual step in the process of establishing a co-op application.</w:t>
+      </w:r>
+      <w:r>
+        <w:rPr>
+          <w:color w:val="auto"/>
+          <w:szCs w:val="24"/>
         </w:rPr>
         <w:t xml:space="preserve"> </w:t>
       </w:r>
       <w:r>
         <w:rPr>
-          <w:rFonts w:eastAsia="Arial"/>
-          <w:color w:val="808080" w:themeColor="background1" w:themeShade="80"/>
-          <w:lang w:val="en-GB"/>
-        </w:rPr>
-        <w:t>your solution</w:t>
-      </w:r>
-      <w:r>
-        <w:rPr>
-          <w:rFonts w:eastAsia="Arial"/>
-          <w:color w:val="808080" w:themeColor="background1" w:themeShade="80"/>
-          <w:lang w:val="en-GB"/>
+          <w:color w:val="auto"/>
+          <w:szCs w:val="24"/>
+        </w:rPr>
+        <w:t>The website features a dropdown menu that makes choosing programs easier by providing certified options. After that, students search for appropriate possibilities using a variety of venues, such as social media and independent co-op websites.</w:t>
+      </w:r>
+    </w:p>
+    <w:p>
+      <w:pPr>
+        <w:spacing w:before="0" w:after="0" w:line="240" w:lineRule="auto"/>
+        <w:ind w:firstLine="0"/>
+        <w:jc w:val="left"/>
+        <w:rPr>
+          <w:color w:val="auto"/>
+          <w:szCs w:val="24"/>
+          <w:lang w:val="en-GB"/>
+        </w:rPr>
+      </w:pPr>
+    </w:p>
+    <w:p>
+      <w:pPr>
+        <w:spacing w:before="0" w:after="0" w:line="240" w:lineRule="auto"/>
+        <w:ind w:firstLine="0"/>
+        <w:jc w:val="left"/>
+        <w:rPr>
+          <w:color w:val="auto"/>
+          <w:szCs w:val="24"/>
+        </w:rPr>
+      </w:pPr>
+      <w:r>
+        <w:rPr>
+          <w:color w:val="auto"/>
+          <w:szCs w:val="24"/>
+        </w:rPr>
+        <w:t>If a student opts for a program that is not on the certified list, they must gain a co-op training schedule and submit it to the supervisor. After then, a form called a joining report needs to be filled out, A significant drawback arises if the HR department fails to stamp the form, necessitating the cumbersome step of informing them to send it via mail to the relevant department.</w:t>
+      </w:r>
+    </w:p>
+    <w:p>
+      <w:pPr>
+        <w:spacing w:before="0" w:after="0" w:line="240" w:lineRule="auto"/>
+        <w:ind w:firstLine="0"/>
+        <w:jc w:val="left"/>
+        <w:rPr>
+          <w:color w:val="auto"/>
+          <w:szCs w:val="24"/>
+        </w:rPr>
+      </w:pPr>
+    </w:p>
+    <w:p>
+      <w:pPr>
+        <w:spacing w:before="0" w:after="0" w:line="240" w:lineRule="auto"/>
+        <w:ind w:firstLine="0"/>
+        <w:jc w:val="left"/>
+        <w:rPr>
+          <w:color w:val="auto"/>
+          <w:szCs w:val="24"/>
+        </w:rPr>
+      </w:pPr>
+      <w:r>
+        <w:rPr>
+          <w:color w:val="auto"/>
+          <w:szCs w:val="24"/>
+        </w:rPr>
+        <w:t xml:space="preserve">Students </w:t>
+      </w:r>
+      <w:r>
+        <w:rPr>
+          <w:color w:val="auto"/>
+          <w:szCs w:val="24"/>
+        </w:rPr>
+        <w:t>communicate</w:t>
+      </w:r>
+      <w:r>
+        <w:rPr>
+          <w:color w:val="auto"/>
+          <w:szCs w:val="24"/>
+        </w:rPr>
+        <w:t xml:space="preserve"> with their co-assignee immediately after identifying them; this person is usually a faculty member acting as the supervisor. Weekly progress reports are delivered via Blackboard, hardcopy, or any other method the supervisor deems appropriate. They include tasks, activities, and training materials. In order to evaluate the student's development, supervisors may also ask for site visits, which will facilitate communication with the HR and management departments.</w:t>
+      </w:r>
+    </w:p>
+    <w:p>
+      <w:pPr>
+        <w:spacing w:before="0" w:after="0" w:line="240" w:lineRule="auto"/>
+        <w:ind w:firstLine="0"/>
+        <w:jc w:val="left"/>
+        <w:rPr>
+          <w:color w:val="auto"/>
+          <w:szCs w:val="24"/>
+        </w:rPr>
+      </w:pPr>
+    </w:p>
+    <w:p>
+      <w:pPr>
+        <w:spacing w:before="0" w:after="0" w:line="240" w:lineRule="auto"/>
+        <w:ind w:firstLine="0"/>
+        <w:jc w:val="left"/>
+        <w:rPr>
+          <w:color w:val="auto"/>
+          <w:szCs w:val="24"/>
+        </w:rPr>
+      </w:pPr>
+      <w:r>
+        <w:rPr>
+          <w:rFonts w:eastAsia="Arial"/>
+          <w:color w:val="auto"/>
+          <w:lang w:val="en-GB"/>
+        </w:rPr>
+        <w:t>At the end of the program</w:t>
+      </w:r>
+      <w:r>
+        <w:rPr>
+          <w:rFonts w:eastAsia="Arial"/>
+          <w:color w:val="auto"/>
+        </w:rPr>
+        <w:t>, t</w:t>
+      </w:r>
+      <w:r>
+        <w:rPr>
+          <w:color w:val="auto"/>
+          <w:szCs w:val="24"/>
+        </w:rPr>
+        <w:t>hree crucial forms must be completed at the end of the program: an attendance form, a detailed final report detailing the full experience, and a report intended for direct managers or team leads. The</w:t>
+      </w:r>
+      <w:r>
+        <w:rPr>
+          <w:color w:val="auto"/>
+          <w:szCs w:val="24"/>
+        </w:rPr>
+        <w:t xml:space="preserve"> co-op training program</w:t>
+      </w:r>
+      <w:r>
+        <w:rPr>
+          <w:color w:val="auto"/>
+          <w:szCs w:val="24"/>
+        </w:rPr>
+        <w:t xml:space="preserve"> is completed upon submission of these forms.</w:t>
+      </w:r>
+    </w:p>
+    <w:p>
+      <w:pPr>
+        <w:rPr>
+          <w:rFonts w:eastAsia="Arial"/>
+          <w:color w:val="auto"/>
+        </w:rPr>
+      </w:pPr>
+    </w:p>
+    <w:p>
+      <w:pPr>
+        <w:rPr>
+          <w:rFonts w:eastAsia="Arial"/>
+          <w:b/>
+          <w:bCs/>
+          <w:color w:val="auto"/>
+          <w:lang w:val="en-GB"/>
+        </w:rPr>
+      </w:pPr>
+      <w:r>
+        <w:rPr>
+          <w:rFonts w:eastAsia="Arial"/>
+          <w:b/>
+          <w:bCs/>
+          <w:color w:val="auto"/>
+          <w:lang w:val="en-GB"/>
+        </w:rPr>
+        <w:t>Advantages of Current System:</w:t>
+      </w:r>
+    </w:p>
+    <w:p>
+      <w:pPr>
+        <w:pStyle w:val="ListParagraph"/>
+        <w:numPr>
+          <w:ilvl w:val="0"/>
+          <w:numId w:val="27"/>
+        </w:numPr>
+        <w:rPr>
+          <w:rFonts w:eastAsia="Arial"/>
+          <w:color w:val="auto"/>
+          <w:lang w:val="en-GB"/>
+        </w:rPr>
+      </w:pPr>
+      <w:r>
+        <w:rPr>
+          <w:rFonts w:eastAsia="Arial"/>
+          <w:color w:val="auto"/>
+          <w:lang w:val="en-GB"/>
+        </w:rPr>
+        <w:t>Cost-effective</w:t>
+      </w:r>
+    </w:p>
+    <w:p>
+      <w:pPr>
+        <w:pStyle w:val="ListParagraph"/>
+        <w:numPr>
+          <w:ilvl w:val="0"/>
+          <w:numId w:val="27"/>
+        </w:numPr>
+        <w:rPr>
+          <w:rFonts w:eastAsia="Arial"/>
+          <w:color w:val="auto"/>
+          <w:lang w:val="en-GB"/>
+        </w:rPr>
+      </w:pPr>
+      <w:r>
+        <w:rPr>
+          <w:rFonts w:eastAsia="Arial"/>
+          <w:color w:val="auto"/>
+          <w:lang w:val="en-GB"/>
+        </w:rPr>
+        <w:t>Perceived simplicity from an outsider's perspective</w:t>
+      </w:r>
+    </w:p>
+    <w:p>
+      <w:pPr>
+        <w:rPr>
+          <w:rFonts w:eastAsia="Arial"/>
+          <w:b/>
+          <w:bCs/>
+          <w:color w:val="auto"/>
+          <w:lang w:val="en-GB"/>
+        </w:rPr>
+      </w:pPr>
+    </w:p>
+    <w:p>
+      <w:pPr>
+        <w:rPr>
+          <w:rFonts w:eastAsia="Arial"/>
+          <w:b/>
+          <w:bCs/>
+          <w:color w:val="auto"/>
+          <w:lang w:val="en-GB"/>
+        </w:rPr>
+      </w:pPr>
+      <w:r>
+        <w:rPr>
+          <w:rFonts w:eastAsia="Arial"/>
+          <w:b/>
+          <w:bCs/>
+          <w:color w:val="auto"/>
+          <w:lang w:val="en-GB"/>
+        </w:rPr>
+        <w:t>Disadvantages:</w:t>
+      </w:r>
+    </w:p>
+    <w:p>
+      <w:pPr>
+        <w:pStyle w:val="ListParagraph"/>
+        <w:numPr>
+          <w:ilvl w:val="0"/>
+          <w:numId w:val="28"/>
+        </w:numPr>
+        <w:rPr>
+          <w:rFonts w:eastAsia="Arial"/>
+          <w:color w:val="auto"/>
+          <w:lang w:val="en-GB"/>
+        </w:rPr>
+      </w:pPr>
+      <w:r>
+        <w:rPr>
+          <w:rFonts w:eastAsia="Arial"/>
+          <w:color w:val="auto"/>
+          <w:lang w:val="en-GB"/>
+        </w:rPr>
+        <w:t xml:space="preserve">Excessive complexity leading to </w:t>
+      </w:r>
+      <w:r>
+        <w:rPr>
+          <w:rFonts w:eastAsia="Arial"/>
+          <w:color w:val="auto"/>
+          <w:lang w:val="en-GB"/>
+        </w:rPr>
+        <w:t>confusion.</w:t>
+      </w:r>
+    </w:p>
+    <w:p>
+      <w:pPr>
+        <w:pStyle w:val="ListParagraph"/>
+        <w:numPr>
+          <w:ilvl w:val="0"/>
+          <w:numId w:val="28"/>
+        </w:numPr>
+        <w:rPr>
+          <w:rFonts w:eastAsia="Arial"/>
+          <w:color w:val="auto"/>
+          <w:lang w:val="en-GB"/>
+        </w:rPr>
+      </w:pPr>
+      <w:r>
+        <w:rPr>
+          <w:rFonts w:eastAsia="Arial"/>
+          <w:color w:val="auto"/>
+          <w:lang w:val="en-GB"/>
+        </w:rPr>
+        <w:t>Potential issues with document stamping</w:t>
+      </w:r>
+    </w:p>
+    <w:p>
+      <w:pPr>
+        <w:pStyle w:val="ListParagraph"/>
+        <w:numPr>
+          <w:ilvl w:val="0"/>
+          <w:numId w:val="28"/>
+        </w:numPr>
+        <w:rPr>
+          <w:rFonts w:eastAsia="Arial"/>
+          <w:color w:val="auto"/>
+          <w:lang w:val="en-GB"/>
+        </w:rPr>
+      </w:pPr>
+      <w:r>
+        <w:rPr>
+          <w:rFonts w:eastAsia="Arial"/>
+          <w:color w:val="auto"/>
+          <w:lang w:val="en-GB"/>
+        </w:rPr>
+        <w:t>Management challenges due to numerous participants</w:t>
+      </w:r>
+    </w:p>
+    <w:p>
+      <w:pPr>
+        <w:pStyle w:val="ListParagraph"/>
+        <w:ind w:left="709" w:firstLine="0"/>
+        <w:rPr>
+          <w:rFonts w:eastAsia="Arial"/>
+          <w:color w:val="auto"/>
+          <w:lang w:val="en-GB"/>
+        </w:rPr>
+      </w:pPr>
+    </w:p>
+    <w:p>
+      <w:pPr>
+        <w:spacing w:before="0" w:after="0" w:line="240" w:lineRule="auto"/>
+        <w:ind w:firstLine="0"/>
+        <w:jc w:val="left"/>
+        <w:rPr>
+          <w:color w:val="auto"/>
+          <w:szCs w:val="24"/>
+        </w:rPr>
+      </w:pPr>
+      <w:r>
+        <w:rPr>
+          <w:color w:val="auto"/>
+          <w:szCs w:val="24"/>
+          <w:lang w:val="en-GB"/>
+        </w:rPr>
+        <w:lastRenderedPageBreak/>
+        <w:t>E</w:t>
+      </w:r>
+      <w:r>
+        <w:rPr>
+          <w:color w:val="auto"/>
+          <w:szCs w:val="24"/>
+        </w:rPr>
+        <w:t xml:space="preserve">stablishing a comprehensive platform that integrates co-op application, submissions, </w:t>
+      </w:r>
+      <w:r>
+        <w:rPr>
+          <w:color w:val="auto"/>
+          <w:szCs w:val="24"/>
+        </w:rPr>
+        <w:t xml:space="preserve">and </w:t>
+      </w:r>
+      <w:r>
+        <w:rPr>
+          <w:color w:val="auto"/>
+          <w:szCs w:val="24"/>
+        </w:rPr>
+        <w:t>facilitating</w:t>
+      </w:r>
+      <w:r>
+        <w:rPr>
+          <w:color w:val="auto"/>
+          <w:szCs w:val="24"/>
         </w:rPr>
         <w:t xml:space="preserve"> </w:t>
       </w:r>
       <w:r>
         <w:rPr>
-          <w:rFonts w:eastAsia="Arial"/>
-          <w:color w:val="808080" w:themeColor="background1" w:themeShade="80"/>
-          <w:lang w:val="en-GB"/>
-        </w:rPr>
-        <w:t xml:space="preserve">needs to </w:t>
-      </w:r>
-      <w:r>
-        <w:rPr>
-          <w:rFonts w:eastAsia="Arial"/>
-          <w:color w:val="808080" w:themeColor="background1" w:themeShade="80"/>
-          <w:lang w:val="en-GB"/>
-        </w:rPr>
-        <w:t>improve</w:t>
-      </w:r>
-      <w:r>
-        <w:rPr>
-          <w:rFonts w:eastAsia="Arial"/>
-          <w:color w:val="808080" w:themeColor="background1" w:themeShade="80"/>
-          <w:lang w:val="en-GB"/>
-        </w:rPr>
-        <w:t xml:space="preserve">/solve </w:t>
-      </w:r>
-      <w:r>
-        <w:rPr>
-          <w:rFonts w:eastAsia="Arial"/>
-          <w:color w:val="808080" w:themeColor="background1" w:themeShade="80"/>
-          <w:lang w:val="en-GB"/>
-        </w:rPr>
-        <w:t>(</w:t>
-      </w:r>
-      <w:r>
-        <w:rPr>
-          <w:rFonts w:eastAsia="Arial"/>
-          <w:color w:val="808080" w:themeColor="background1" w:themeShade="80"/>
-          <w:lang w:val="en-GB"/>
-        </w:rPr>
-        <w:t>the disadvantages of existing systems</w:t>
-      </w:r>
-      <w:r>
-        <w:rPr>
-          <w:rFonts w:eastAsia="Arial"/>
-          <w:color w:val="808080" w:themeColor="background1" w:themeShade="80"/>
-          <w:lang w:val="en-GB"/>
-        </w:rPr>
-        <w:t>)</w:t>
-      </w:r>
-      <w:r>
-        <w:rPr>
-          <w:rFonts w:eastAsia="Arial"/>
-          <w:color w:val="808080" w:themeColor="background1" w:themeShade="80"/>
-          <w:lang w:val="en-GB"/>
-        </w:rPr>
-        <w:t>.]</w:t>
-      </w:r>
+          <w:color w:val="auto"/>
+          <w:szCs w:val="24"/>
+        </w:rPr>
+        <w:t xml:space="preserve">company communication, the proposed </w:t>
+      </w:r>
+      <w:r>
+        <w:rPr>
+          <w:color w:val="auto"/>
+          <w:szCs w:val="24"/>
+        </w:rPr>
+        <w:t>“</w:t>
+      </w:r>
+      <w:r>
+        <w:rPr>
+          <w:color w:val="auto"/>
+          <w:szCs w:val="24"/>
+        </w:rPr>
+        <w:t>AOUN</w:t>
+      </w:r>
+      <w:r>
+        <w:rPr>
+          <w:color w:val="auto"/>
+          <w:szCs w:val="24"/>
+        </w:rPr>
+        <w:t>”</w:t>
+      </w:r>
+      <w:r>
+        <w:rPr>
+          <w:color w:val="auto"/>
+          <w:szCs w:val="24"/>
+        </w:rPr>
+        <w:t xml:space="preserve"> project seeks to address these drawbacks. </w:t>
+      </w:r>
+      <w:r>
+        <w:rPr>
+          <w:color w:val="auto"/>
+          <w:szCs w:val="24"/>
+        </w:rPr>
+        <w:t>T</w:t>
+      </w:r>
+      <w:r>
+        <w:rPr>
+          <w:color w:val="auto"/>
+          <w:szCs w:val="24"/>
+        </w:rPr>
+        <w:t>his centralized solution will transform the co-op application landscape by streamlining procedures, reducing inconsistencies, and improving user experience.</w:t>
+      </w:r>
+    </w:p>
+    <w:p>
+      <w:pPr>
+        <w:ind w:firstLine="0"/>
+        <w:rPr>
+          <w:rFonts w:eastAsia="Arial"/>
+          <w:color w:val="auto"/>
+          <w:lang w:val="en-GB"/>
+        </w:rPr>
+      </w:pPr>
     </w:p>
     <w:p>
       <w:pPr>
@@ -12153,7 +12632,6 @@
       <w:bookmarkStart w:id="50" w:name="_Toc62059146"/>
       <w:bookmarkStart w:id="51" w:name="_Toc162304463"/>
       <w:r>
-        <w:lastRenderedPageBreak/>
         <w:t>2</w:t>
       </w:r>
       <w:r>
@@ -12639,21 +13117,12 @@
         </w:rPr>
         <w:t xml:space="preserve">Stakeholders should be </w:t>
       </w:r>
-      <w:proofErr w:type="gramStart"/>
       <w:r>
         <w:rPr>
           <w:rFonts w:eastAsiaTheme="minorHAnsi"/>
           <w:color w:val="808080" w:themeColor="background1" w:themeShade="80"/>
         </w:rPr>
-        <w:t>listed</w:t>
-      </w:r>
-      <w:proofErr w:type="gramEnd"/>
-      <w:r>
-        <w:rPr>
-          <w:rFonts w:eastAsiaTheme="minorHAnsi"/>
-          <w:color w:val="808080" w:themeColor="background1" w:themeShade="80"/>
-        </w:rPr>
-        <w:t xml:space="preserve"> and their</w:t>
+        <w:t>listed and their</w:t>
       </w:r>
       <w:r>
         <w:rPr>
@@ -13169,25 +13638,7 @@
           <w:color w:val="808080" w:themeColor="background1" w:themeShade="80"/>
           <w:szCs w:val="24"/>
         </w:rPr>
-        <w:t xml:space="preserve">, 3rd ed. </w:t>
-      </w:r>
-      <w:proofErr w:type="gramStart"/>
-      <w:r>
-        <w:rPr>
-          <w:rFonts w:asciiTheme="majorBidi" w:hAnsiTheme="majorBidi" w:cstheme="majorBidi"/>
-          <w:color w:val="808080" w:themeColor="background1" w:themeShade="80"/>
-          <w:szCs w:val="24"/>
-        </w:rPr>
-        <w:t>New</w:t>
-      </w:r>
-      <w:proofErr w:type="gramEnd"/>
-      <w:r>
-        <w:rPr>
-          <w:rFonts w:asciiTheme="majorBidi" w:hAnsiTheme="majorBidi" w:cstheme="majorBidi"/>
-          <w:color w:val="808080" w:themeColor="background1" w:themeShade="80"/>
-          <w:szCs w:val="24"/>
-        </w:rPr>
-        <w:t xml:space="preserve"> </w:t>
+        <w:t xml:space="preserve">, 3rd ed. New </w:t>
       </w:r>
     </w:p>
     <w:p>
@@ -13401,25 +13852,7 @@
           <w:color w:val="808080" w:themeColor="background1" w:themeShade="80"/>
           <w:szCs w:val="24"/>
         </w:rPr>
-        <w:t xml:space="preserve">5] Fuminao Okumura and Hajime Takagi, “Maglev Guideway </w:t>
-      </w:r>
-      <w:proofErr w:type="gramStart"/>
-      <w:r>
-        <w:rPr>
-          <w:rFonts w:asciiTheme="majorBidi" w:hAnsiTheme="majorBidi" w:cstheme="majorBidi"/>
-          <w:color w:val="808080" w:themeColor="background1" w:themeShade="80"/>
-          <w:szCs w:val="24"/>
-        </w:rPr>
-        <w:t>On</w:t>
-      </w:r>
-      <w:proofErr w:type="gramEnd"/>
-      <w:r>
-        <w:rPr>
-          <w:rFonts w:asciiTheme="majorBidi" w:hAnsiTheme="majorBidi" w:cstheme="majorBidi"/>
-          <w:color w:val="808080" w:themeColor="background1" w:themeShade="80"/>
-          <w:szCs w:val="24"/>
-        </w:rPr>
-        <w:t xml:space="preserve"> the Yamanashi Test Line,” http://www.rtri.or.jp/rd/maglev2/okumura.html, October 24, 1998. </w:t>
+        <w:t xml:space="preserve">5] Fuminao Okumura and Hajime Takagi, “Maglev Guideway On the Yamanashi Test Line,” http://www.rtri.or.jp/rd/maglev2/okumura.html, October 24, 1998. </w:t>
       </w:r>
     </w:p>
     <w:p>
@@ -13808,7 +14241,7 @@
 </file>
 
 <file path=word/endnotes.xml><?xml version="1.0" encoding="utf-8"?>
-<w:endnotes xmlns:wpc="http://schemas.microsoft.com/office/word/2010/wordprocessingCanvas" xmlns:cx="http://schemas.microsoft.com/office/drawing/2014/chartex" xmlns:cx1="http://schemas.microsoft.com/office/drawing/2015/9/8/chartex" xmlns:cx2="http://schemas.microsoft.com/office/drawing/2015/10/21/chartex" xmlns:cx3="http://schemas.microsoft.com/office/drawing/2016/5/9/chartex" xmlns:cx4="http://schemas.microsoft.com/office/drawing/2016/5/10/chartex" xmlns:cx5="http://schemas.microsoft.com/office/drawing/2016/5/11/chartex" xmlns:cx6="http://schemas.microsoft.com/office/drawing/2016/5/12/chartex" xmlns:cx7="http://schemas.microsoft.com/office/drawing/2016/5/13/chartex" xmlns:cx8="http://schemas.microsoft.com/office/drawing/2016/5/14/chartex" xmlns:mc="http://schemas.openxmlformats.org/markup-compatibility/2006" xmlns:aink="http://schemas.microsoft.com/office/drawing/2016/ink" xmlns:am3d="http://schemas.microsoft.com/office/drawing/2017/model3d" xmlns:o="urn:schemas-microsoft-com:office:office" xmlns:oel="http://schemas.microsoft.com/office/2019/extlst" xmlns:r="http://schemas.openxmlformats.org/officeDocument/2006/relationships" xmlns:m="http://schemas.openxmlformats.org/officeDocument/2006/math" xmlns:v="urn:schemas-microsoft-com:vml" xmlns:wp14="http://schemas.microsoft.com/office/word/2010/wordprocessingDrawing" xmlns:wp="http://schemas.openxmlformats.org/drawingml/2006/wordprocessingDrawing" xmlns:w10="urn:schemas-microsoft-com:office:word" xmlns:w="http://schemas.openxmlformats.org/wordprocessingml/2006/main" xmlns:w14="http://schemas.microsoft.com/office/word/2010/wordml" xmlns:w15="http://schemas.microsoft.com/office/word/2012/wordml" xmlns:w16cex="http://schemas.microsoft.com/office/word/2018/wordml/cex" xmlns:w16cid="http://schemas.microsoft.com/office/word/2016/wordml/cid" xmlns:w16="http://schemas.microsoft.com/office/word/2018/wordml" xmlns:w16du="http://schemas.microsoft.com/office/word/2023/wordml/word16du" xmlns:w16sdtdh="http://schemas.microsoft.com/office/word/2020/wordml/sdtdatahash" xmlns:w16se="http://schemas.microsoft.com/office/word/2015/wordml/symex" xmlns:wpg="http://schemas.microsoft.com/office/word/2010/wordprocessingGroup" xmlns:wpi="http://schemas.microsoft.com/office/word/2010/wordprocessingInk" xmlns:wne="http://schemas.microsoft.com/office/word/2006/wordml" xmlns:wps="http://schemas.microsoft.com/office/word/2010/wordprocessingShape" mc:Ignorable="w14 w15 w16se w16cid w16 w16cex w16sdtdh w16du wp14">
+<w:endnotes xmlns:wpc="http://schemas.microsoft.com/office/word/2010/wordprocessingCanvas" xmlns:cx="http://schemas.microsoft.com/office/drawing/2014/chartex" xmlns:cx1="http://schemas.microsoft.com/office/drawing/2015/9/8/chartex" xmlns:cx2="http://schemas.microsoft.com/office/drawing/2015/10/21/chartex" xmlns:cx3="http://schemas.microsoft.com/office/drawing/2016/5/9/chartex" xmlns:cx4="http://schemas.microsoft.com/office/drawing/2016/5/10/chartex" xmlns:cx5="http://schemas.microsoft.com/office/drawing/2016/5/11/chartex" xmlns:cx6="http://schemas.microsoft.com/office/drawing/2016/5/12/chartex" xmlns:cx7="http://schemas.microsoft.com/office/drawing/2016/5/13/chartex" xmlns:cx8="http://schemas.microsoft.com/office/drawing/2016/5/14/chartex" xmlns:mc="http://schemas.openxmlformats.org/markup-compatibility/2006" xmlns:aink="http://schemas.microsoft.com/office/drawing/2016/ink" xmlns:am3d="http://schemas.microsoft.com/office/drawing/2017/model3d" xmlns:o="urn:schemas-microsoft-com:office:office" xmlns:oel="http://schemas.microsoft.com/office/2019/extlst" xmlns:r="http://schemas.openxmlformats.org/officeDocument/2006/relationships" xmlns:m="http://schemas.openxmlformats.org/officeDocument/2006/math" xmlns:v="urn:schemas-microsoft-com:vml" xmlns:wp14="http://schemas.microsoft.com/office/word/2010/wordprocessingDrawing" xmlns:wp="http://schemas.openxmlformats.org/drawingml/2006/wordprocessingDrawing" xmlns:w10="urn:schemas-microsoft-com:office:word" xmlns:w="http://schemas.openxmlformats.org/wordprocessingml/2006/main" xmlns:w14="http://schemas.microsoft.com/office/word/2010/wordml" xmlns:w15="http://schemas.microsoft.com/office/word/2012/wordml" xmlns:w16cex="http://schemas.microsoft.com/office/word/2018/wordml/cex" xmlns:w16cid="http://schemas.microsoft.com/office/word/2016/wordml/cid" xmlns:w16="http://schemas.microsoft.com/office/word/2018/wordml" xmlns:w16sdtdh="http://schemas.microsoft.com/office/word/2020/wordml/sdtdatahash" xmlns:w16se="http://schemas.microsoft.com/office/word/2015/wordml/symex" xmlns:wpg="http://schemas.microsoft.com/office/word/2010/wordprocessingGroup" xmlns:wpi="http://schemas.microsoft.com/office/word/2010/wordprocessingInk" xmlns:wne="http://schemas.microsoft.com/office/word/2006/wordml" xmlns:wps="http://schemas.microsoft.com/office/word/2010/wordprocessingShape" mc:Ignorable="w14 w15 w16se w16cid w16 w16cex w16sdtdh wp14">
   <w:endnote w:type="separator" w:id="-1">
     <w:p>
       <w:pPr>
@@ -13833,7 +14266,7 @@
 </file>
 
 <file path=word/footer1.xml><?xml version="1.0" encoding="utf-8"?>
-<w:ftr xmlns:wpc="http://schemas.microsoft.com/office/word/2010/wordprocessingCanvas" xmlns:cx="http://schemas.microsoft.com/office/drawing/2014/chartex" xmlns:cx1="http://schemas.microsoft.com/office/drawing/2015/9/8/chartex" xmlns:cx2="http://schemas.microsoft.com/office/drawing/2015/10/21/chartex" xmlns:cx3="http://schemas.microsoft.com/office/drawing/2016/5/9/chartex" xmlns:cx4="http://schemas.microsoft.com/office/drawing/2016/5/10/chartex" xmlns:cx5="http://schemas.microsoft.com/office/drawing/2016/5/11/chartex" xmlns:cx6="http://schemas.microsoft.com/office/drawing/2016/5/12/chartex" xmlns:cx7="http://schemas.microsoft.com/office/drawing/2016/5/13/chartex" xmlns:cx8="http://schemas.microsoft.com/office/drawing/2016/5/14/chartex" xmlns:mc="http://schemas.openxmlformats.org/markup-compatibility/2006" xmlns:aink="http://schemas.microsoft.com/office/drawing/2016/ink" xmlns:am3d="http://schemas.microsoft.com/office/drawing/2017/model3d" xmlns:o="urn:schemas-microsoft-com:office:office" xmlns:oel="http://schemas.microsoft.com/office/2019/extlst" xmlns:r="http://schemas.openxmlformats.org/officeDocument/2006/relationships" xmlns:m="http://schemas.openxmlformats.org/officeDocument/2006/math" xmlns:v="urn:schemas-microsoft-com:vml" xmlns:wp14="http://schemas.microsoft.com/office/word/2010/wordprocessingDrawing" xmlns:wp="http://schemas.openxmlformats.org/drawingml/2006/wordprocessingDrawing" xmlns:w10="urn:schemas-microsoft-com:office:word" xmlns:w="http://schemas.openxmlformats.org/wordprocessingml/2006/main" xmlns:w14="http://schemas.microsoft.com/office/word/2010/wordml" xmlns:w15="http://schemas.microsoft.com/office/word/2012/wordml" xmlns:w16cex="http://schemas.microsoft.com/office/word/2018/wordml/cex" xmlns:w16cid="http://schemas.microsoft.com/office/word/2016/wordml/cid" xmlns:w16="http://schemas.microsoft.com/office/word/2018/wordml" xmlns:w16du="http://schemas.microsoft.com/office/word/2023/wordml/word16du" xmlns:w16sdtdh="http://schemas.microsoft.com/office/word/2020/wordml/sdtdatahash" xmlns:w16se="http://schemas.microsoft.com/office/word/2015/wordml/symex" xmlns:wpg="http://schemas.microsoft.com/office/word/2010/wordprocessingGroup" xmlns:wpi="http://schemas.microsoft.com/office/word/2010/wordprocessingInk" xmlns:wne="http://schemas.microsoft.com/office/word/2006/wordml" xmlns:wps="http://schemas.microsoft.com/office/word/2010/wordprocessingShape" mc:Ignorable="w14 w15 w16se w16cid w16 w16cex w16sdtdh w16du wp14">
+<w:ftr xmlns:wpc="http://schemas.microsoft.com/office/word/2010/wordprocessingCanvas" xmlns:cx="http://schemas.microsoft.com/office/drawing/2014/chartex" xmlns:cx1="http://schemas.microsoft.com/office/drawing/2015/9/8/chartex" xmlns:cx2="http://schemas.microsoft.com/office/drawing/2015/10/21/chartex" xmlns:cx3="http://schemas.microsoft.com/office/drawing/2016/5/9/chartex" xmlns:cx4="http://schemas.microsoft.com/office/drawing/2016/5/10/chartex" xmlns:cx5="http://schemas.microsoft.com/office/drawing/2016/5/11/chartex" xmlns:cx6="http://schemas.microsoft.com/office/drawing/2016/5/12/chartex" xmlns:cx7="http://schemas.microsoft.com/office/drawing/2016/5/13/chartex" xmlns:cx8="http://schemas.microsoft.com/office/drawing/2016/5/14/chartex" xmlns:mc="http://schemas.openxmlformats.org/markup-compatibility/2006" xmlns:aink="http://schemas.microsoft.com/office/drawing/2016/ink" xmlns:am3d="http://schemas.microsoft.com/office/drawing/2017/model3d" xmlns:o="urn:schemas-microsoft-com:office:office" xmlns:oel="http://schemas.microsoft.com/office/2019/extlst" xmlns:r="http://schemas.openxmlformats.org/officeDocument/2006/relationships" xmlns:m="http://schemas.openxmlformats.org/officeDocument/2006/math" xmlns:v="urn:schemas-microsoft-com:vml" xmlns:wp14="http://schemas.microsoft.com/office/word/2010/wordprocessingDrawing" xmlns:wp="http://schemas.openxmlformats.org/drawingml/2006/wordprocessingDrawing" xmlns:w10="urn:schemas-microsoft-com:office:word" xmlns:w="http://schemas.openxmlformats.org/wordprocessingml/2006/main" xmlns:w14="http://schemas.microsoft.com/office/word/2010/wordml" xmlns:w15="http://schemas.microsoft.com/office/word/2012/wordml" xmlns:w16cex="http://schemas.microsoft.com/office/word/2018/wordml/cex" xmlns:w16cid="http://schemas.microsoft.com/office/word/2016/wordml/cid" xmlns:w16="http://schemas.microsoft.com/office/word/2018/wordml" xmlns:w16sdtdh="http://schemas.microsoft.com/office/word/2020/wordml/sdtdatahash" xmlns:w16se="http://schemas.microsoft.com/office/word/2015/wordml/symex" xmlns:wpg="http://schemas.microsoft.com/office/word/2010/wordprocessingGroup" xmlns:wpi="http://schemas.microsoft.com/office/word/2010/wordprocessingInk" xmlns:wne="http://schemas.microsoft.com/office/word/2006/wordml" xmlns:wps="http://schemas.microsoft.com/office/word/2010/wordprocessingShape" mc:Ignorable="w14 w15 w16se w16cid w16 w16cex w16sdtdh wp14">
   <w:p>
     <w:pPr>
       <w:tabs>
@@ -13876,7 +14309,7 @@
 </file>
 
 <file path=word/footer2.xml><?xml version="1.0" encoding="utf-8"?>
-<w:ftr xmlns:wpc="http://schemas.microsoft.com/office/word/2010/wordprocessingCanvas" xmlns:cx="http://schemas.microsoft.com/office/drawing/2014/chartex" xmlns:cx1="http://schemas.microsoft.com/office/drawing/2015/9/8/chartex" xmlns:cx2="http://schemas.microsoft.com/office/drawing/2015/10/21/chartex" xmlns:cx3="http://schemas.microsoft.com/office/drawing/2016/5/9/chartex" xmlns:cx4="http://schemas.microsoft.com/office/drawing/2016/5/10/chartex" xmlns:cx5="http://schemas.microsoft.com/office/drawing/2016/5/11/chartex" xmlns:cx6="http://schemas.microsoft.com/office/drawing/2016/5/12/chartex" xmlns:cx7="http://schemas.microsoft.com/office/drawing/2016/5/13/chartex" xmlns:cx8="http://schemas.microsoft.com/office/drawing/2016/5/14/chartex" xmlns:mc="http://schemas.openxmlformats.org/markup-compatibility/2006" xmlns:aink="http://schemas.microsoft.com/office/drawing/2016/ink" xmlns:am3d="http://schemas.microsoft.com/office/drawing/2017/model3d" xmlns:o="urn:schemas-microsoft-com:office:office" xmlns:oel="http://schemas.microsoft.com/office/2019/extlst" xmlns:r="http://schemas.openxmlformats.org/officeDocument/2006/relationships" xmlns:m="http://schemas.openxmlformats.org/officeDocument/2006/math" xmlns:v="urn:schemas-microsoft-com:vml" xmlns:wp14="http://schemas.microsoft.com/office/word/2010/wordprocessingDrawing" xmlns:wp="http://schemas.openxmlformats.org/drawingml/2006/wordprocessingDrawing" xmlns:w10="urn:schemas-microsoft-com:office:word" xmlns:w="http://schemas.openxmlformats.org/wordprocessingml/2006/main" xmlns:w14="http://schemas.microsoft.com/office/word/2010/wordml" xmlns:w15="http://schemas.microsoft.com/office/word/2012/wordml" xmlns:w16cex="http://schemas.microsoft.com/office/word/2018/wordml/cex" xmlns:w16cid="http://schemas.microsoft.com/office/word/2016/wordml/cid" xmlns:w16="http://schemas.microsoft.com/office/word/2018/wordml" xmlns:w16du="http://schemas.microsoft.com/office/word/2023/wordml/word16du" xmlns:w16sdtdh="http://schemas.microsoft.com/office/word/2020/wordml/sdtdatahash" xmlns:w16se="http://schemas.microsoft.com/office/word/2015/wordml/symex" xmlns:wpg="http://schemas.microsoft.com/office/word/2010/wordprocessingGroup" xmlns:wpi="http://schemas.microsoft.com/office/word/2010/wordprocessingInk" xmlns:wne="http://schemas.microsoft.com/office/word/2006/wordml" xmlns:wps="http://schemas.microsoft.com/office/word/2010/wordprocessingShape" mc:Ignorable="w14 w15 w16se w16cid w16 w16cex w16sdtdh w16du wp14">
+<w:ftr xmlns:wpc="http://schemas.microsoft.com/office/word/2010/wordprocessingCanvas" xmlns:cx="http://schemas.microsoft.com/office/drawing/2014/chartex" xmlns:cx1="http://schemas.microsoft.com/office/drawing/2015/9/8/chartex" xmlns:cx2="http://schemas.microsoft.com/office/drawing/2015/10/21/chartex" xmlns:cx3="http://schemas.microsoft.com/office/drawing/2016/5/9/chartex" xmlns:cx4="http://schemas.microsoft.com/office/drawing/2016/5/10/chartex" xmlns:cx5="http://schemas.microsoft.com/office/drawing/2016/5/11/chartex" xmlns:cx6="http://schemas.microsoft.com/office/drawing/2016/5/12/chartex" xmlns:cx7="http://schemas.microsoft.com/office/drawing/2016/5/13/chartex" xmlns:cx8="http://schemas.microsoft.com/office/drawing/2016/5/14/chartex" xmlns:mc="http://schemas.openxmlformats.org/markup-compatibility/2006" xmlns:aink="http://schemas.microsoft.com/office/drawing/2016/ink" xmlns:am3d="http://schemas.microsoft.com/office/drawing/2017/model3d" xmlns:o="urn:schemas-microsoft-com:office:office" xmlns:oel="http://schemas.microsoft.com/office/2019/extlst" xmlns:r="http://schemas.openxmlformats.org/officeDocument/2006/relationships" xmlns:m="http://schemas.openxmlformats.org/officeDocument/2006/math" xmlns:v="urn:schemas-microsoft-com:vml" xmlns:wp14="http://schemas.microsoft.com/office/word/2010/wordprocessingDrawing" xmlns:wp="http://schemas.openxmlformats.org/drawingml/2006/wordprocessingDrawing" xmlns:w10="urn:schemas-microsoft-com:office:word" xmlns:w="http://schemas.openxmlformats.org/wordprocessingml/2006/main" xmlns:w14="http://schemas.microsoft.com/office/word/2010/wordml" xmlns:w15="http://schemas.microsoft.com/office/word/2012/wordml" xmlns:w16cex="http://schemas.microsoft.com/office/word/2018/wordml/cex" xmlns:w16cid="http://schemas.microsoft.com/office/word/2016/wordml/cid" xmlns:w16="http://schemas.microsoft.com/office/word/2018/wordml" xmlns:w16sdtdh="http://schemas.microsoft.com/office/word/2020/wordml/sdtdatahash" xmlns:w16se="http://schemas.microsoft.com/office/word/2015/wordml/symex" xmlns:wpg="http://schemas.microsoft.com/office/word/2010/wordprocessingGroup" xmlns:wpi="http://schemas.microsoft.com/office/word/2010/wordprocessingInk" xmlns:wne="http://schemas.microsoft.com/office/word/2006/wordml" xmlns:wps="http://schemas.microsoft.com/office/word/2010/wordprocessingShape" mc:Ignorable="w14 w15 w16se w16cid w16 w16cex w16sdtdh wp14">
   <w:p>
     <w:pPr>
       <w:tabs>
@@ -13969,7 +14402,6 @@
       <w:ind w:firstLine="0"/>
       <w:jc w:val="left"/>
     </w:pPr>
-    <w:proofErr w:type="gramStart"/>
     <w:r>
       <w:rPr>
         <w:rFonts w:ascii="High Tower Text" w:hAnsi="High Tower Text"/>
@@ -13986,17 +14418,7 @@
         <w:sz w:val="18"/>
         <w:szCs w:val="16"/>
       </w:rPr>
-      <w:t xml:space="preserve"> |</w:t>
-    </w:r>
-    <w:proofErr w:type="gramEnd"/>
-    <w:r>
-      <w:rPr>
-        <w:rFonts w:ascii="High Tower Text" w:hAnsi="High Tower Text"/>
-        <w:color w:val="FFC000" w:themeColor="accent4"/>
-        <w:sz w:val="18"/>
-        <w:szCs w:val="16"/>
-      </w:rPr>
-      <w:t xml:space="preserve"> CCIS |</w:t>
+      <w:t xml:space="preserve"> | CCIS |</w:t>
     </w:r>
     <w:r>
       <w:rPr>
@@ -14082,7 +14504,7 @@
 </file>
 
 <file path=word/footer3.xml><?xml version="1.0" encoding="utf-8"?>
-<w:ftr xmlns:wpc="http://schemas.microsoft.com/office/word/2010/wordprocessingCanvas" xmlns:cx="http://schemas.microsoft.com/office/drawing/2014/chartex" xmlns:cx1="http://schemas.microsoft.com/office/drawing/2015/9/8/chartex" xmlns:cx2="http://schemas.microsoft.com/office/drawing/2015/10/21/chartex" xmlns:cx3="http://schemas.microsoft.com/office/drawing/2016/5/9/chartex" xmlns:cx4="http://schemas.microsoft.com/office/drawing/2016/5/10/chartex" xmlns:cx5="http://schemas.microsoft.com/office/drawing/2016/5/11/chartex" xmlns:cx6="http://schemas.microsoft.com/office/drawing/2016/5/12/chartex" xmlns:cx7="http://schemas.microsoft.com/office/drawing/2016/5/13/chartex" xmlns:cx8="http://schemas.microsoft.com/office/drawing/2016/5/14/chartex" xmlns:mc="http://schemas.openxmlformats.org/markup-compatibility/2006" xmlns:aink="http://schemas.microsoft.com/office/drawing/2016/ink" xmlns:am3d="http://schemas.microsoft.com/office/drawing/2017/model3d" xmlns:o="urn:schemas-microsoft-com:office:office" xmlns:oel="http://schemas.microsoft.com/office/2019/extlst" xmlns:r="http://schemas.openxmlformats.org/officeDocument/2006/relationships" xmlns:m="http://schemas.openxmlformats.org/officeDocument/2006/math" xmlns:v="urn:schemas-microsoft-com:vml" xmlns:wp14="http://schemas.microsoft.com/office/word/2010/wordprocessingDrawing" xmlns:wp="http://schemas.openxmlformats.org/drawingml/2006/wordprocessingDrawing" xmlns:w10="urn:schemas-microsoft-com:office:word" xmlns:w="http://schemas.openxmlformats.org/wordprocessingml/2006/main" xmlns:w14="http://schemas.microsoft.com/office/word/2010/wordml" xmlns:w15="http://schemas.microsoft.com/office/word/2012/wordml" xmlns:w16cex="http://schemas.microsoft.com/office/word/2018/wordml/cex" xmlns:w16cid="http://schemas.microsoft.com/office/word/2016/wordml/cid" xmlns:w16="http://schemas.microsoft.com/office/word/2018/wordml" xmlns:w16du="http://schemas.microsoft.com/office/word/2023/wordml/word16du" xmlns:w16sdtdh="http://schemas.microsoft.com/office/word/2020/wordml/sdtdatahash" xmlns:w16se="http://schemas.microsoft.com/office/word/2015/wordml/symex" xmlns:wpg="http://schemas.microsoft.com/office/word/2010/wordprocessingGroup" xmlns:wpi="http://schemas.microsoft.com/office/word/2010/wordprocessingInk" xmlns:wne="http://schemas.microsoft.com/office/word/2006/wordml" xmlns:wps="http://schemas.microsoft.com/office/word/2010/wordprocessingShape" mc:Ignorable="w14 w15 w16se w16cid w16 w16cex w16sdtdh w16du wp14">
+<w:ftr xmlns:wpc="http://schemas.microsoft.com/office/word/2010/wordprocessingCanvas" xmlns:cx="http://schemas.microsoft.com/office/drawing/2014/chartex" xmlns:cx1="http://schemas.microsoft.com/office/drawing/2015/9/8/chartex" xmlns:cx2="http://schemas.microsoft.com/office/drawing/2015/10/21/chartex" xmlns:cx3="http://schemas.microsoft.com/office/drawing/2016/5/9/chartex" xmlns:cx4="http://schemas.microsoft.com/office/drawing/2016/5/10/chartex" xmlns:cx5="http://schemas.microsoft.com/office/drawing/2016/5/11/chartex" xmlns:cx6="http://schemas.microsoft.com/office/drawing/2016/5/12/chartex" xmlns:cx7="http://schemas.microsoft.com/office/drawing/2016/5/13/chartex" xmlns:cx8="http://schemas.microsoft.com/office/drawing/2016/5/14/chartex" xmlns:mc="http://schemas.openxmlformats.org/markup-compatibility/2006" xmlns:aink="http://schemas.microsoft.com/office/drawing/2016/ink" xmlns:am3d="http://schemas.microsoft.com/office/drawing/2017/model3d" xmlns:o="urn:schemas-microsoft-com:office:office" xmlns:oel="http://schemas.microsoft.com/office/2019/extlst" xmlns:r="http://schemas.openxmlformats.org/officeDocument/2006/relationships" xmlns:m="http://schemas.openxmlformats.org/officeDocument/2006/math" xmlns:v="urn:schemas-microsoft-com:vml" xmlns:wp14="http://schemas.microsoft.com/office/word/2010/wordprocessingDrawing" xmlns:wp="http://schemas.openxmlformats.org/drawingml/2006/wordprocessingDrawing" xmlns:w10="urn:schemas-microsoft-com:office:word" xmlns:w="http://schemas.openxmlformats.org/wordprocessingml/2006/main" xmlns:w14="http://schemas.microsoft.com/office/word/2010/wordml" xmlns:w15="http://schemas.microsoft.com/office/word/2012/wordml" xmlns:w16cex="http://schemas.microsoft.com/office/word/2018/wordml/cex" xmlns:w16cid="http://schemas.microsoft.com/office/word/2016/wordml/cid" xmlns:w16="http://schemas.microsoft.com/office/word/2018/wordml" xmlns:w16sdtdh="http://schemas.microsoft.com/office/word/2020/wordml/sdtdatahash" xmlns:w16se="http://schemas.microsoft.com/office/word/2015/wordml/symex" xmlns:wpg="http://schemas.microsoft.com/office/word/2010/wordprocessingGroup" xmlns:wpi="http://schemas.microsoft.com/office/word/2010/wordprocessingInk" xmlns:wne="http://schemas.microsoft.com/office/word/2006/wordml" xmlns:wps="http://schemas.microsoft.com/office/word/2010/wordprocessingShape" mc:Ignorable="w14 w15 w16se w16cid w16 w16cex w16sdtdh wp14">
   <w:p>
     <w:pPr>
       <w:spacing w:after="0" w:line="276" w:lineRule="auto"/>
@@ -14093,7 +14515,7 @@
 </file>
 
 <file path=word/footer4.xml><?xml version="1.0" encoding="utf-8"?>
-<w:ftr xmlns:wpc="http://schemas.microsoft.com/office/word/2010/wordprocessingCanvas" xmlns:cx="http://schemas.microsoft.com/office/drawing/2014/chartex" xmlns:cx1="http://schemas.microsoft.com/office/drawing/2015/9/8/chartex" xmlns:cx2="http://schemas.microsoft.com/office/drawing/2015/10/21/chartex" xmlns:cx3="http://schemas.microsoft.com/office/drawing/2016/5/9/chartex" xmlns:cx4="http://schemas.microsoft.com/office/drawing/2016/5/10/chartex" xmlns:cx5="http://schemas.microsoft.com/office/drawing/2016/5/11/chartex" xmlns:cx6="http://schemas.microsoft.com/office/drawing/2016/5/12/chartex" xmlns:cx7="http://schemas.microsoft.com/office/drawing/2016/5/13/chartex" xmlns:cx8="http://schemas.microsoft.com/office/drawing/2016/5/14/chartex" xmlns:mc="http://schemas.openxmlformats.org/markup-compatibility/2006" xmlns:aink="http://schemas.microsoft.com/office/drawing/2016/ink" xmlns:am3d="http://schemas.microsoft.com/office/drawing/2017/model3d" xmlns:o="urn:schemas-microsoft-com:office:office" xmlns:oel="http://schemas.microsoft.com/office/2019/extlst" xmlns:r="http://schemas.openxmlformats.org/officeDocument/2006/relationships" xmlns:m="http://schemas.openxmlformats.org/officeDocument/2006/math" xmlns:v="urn:schemas-microsoft-com:vml" xmlns:wp14="http://schemas.microsoft.com/office/word/2010/wordprocessingDrawing" xmlns:wp="http://schemas.openxmlformats.org/drawingml/2006/wordprocessingDrawing" xmlns:w10="urn:schemas-microsoft-com:office:word" xmlns:w="http://schemas.openxmlformats.org/wordprocessingml/2006/main" xmlns:w14="http://schemas.microsoft.com/office/word/2010/wordml" xmlns:w15="http://schemas.microsoft.com/office/word/2012/wordml" xmlns:w16cex="http://schemas.microsoft.com/office/word/2018/wordml/cex" xmlns:w16cid="http://schemas.microsoft.com/office/word/2016/wordml/cid" xmlns:w16="http://schemas.microsoft.com/office/word/2018/wordml" xmlns:w16du="http://schemas.microsoft.com/office/word/2023/wordml/word16du" xmlns:w16sdtdh="http://schemas.microsoft.com/office/word/2020/wordml/sdtdatahash" xmlns:w16se="http://schemas.microsoft.com/office/word/2015/wordml/symex" xmlns:wpg="http://schemas.microsoft.com/office/word/2010/wordprocessingGroup" xmlns:wpi="http://schemas.microsoft.com/office/word/2010/wordprocessingInk" xmlns:wne="http://schemas.microsoft.com/office/word/2006/wordml" xmlns:wps="http://schemas.microsoft.com/office/word/2010/wordprocessingShape" mc:Ignorable="w14 w15 w16se w16cid w16 w16cex w16sdtdh w16du wp14">
+<w:ftr xmlns:wpc="http://schemas.microsoft.com/office/word/2010/wordprocessingCanvas" xmlns:cx="http://schemas.microsoft.com/office/drawing/2014/chartex" xmlns:cx1="http://schemas.microsoft.com/office/drawing/2015/9/8/chartex" xmlns:cx2="http://schemas.microsoft.com/office/drawing/2015/10/21/chartex" xmlns:cx3="http://schemas.microsoft.com/office/drawing/2016/5/9/chartex" xmlns:cx4="http://schemas.microsoft.com/office/drawing/2016/5/10/chartex" xmlns:cx5="http://schemas.microsoft.com/office/drawing/2016/5/11/chartex" xmlns:cx6="http://schemas.microsoft.com/office/drawing/2016/5/12/chartex" xmlns:cx7="http://schemas.microsoft.com/office/drawing/2016/5/13/chartex" xmlns:cx8="http://schemas.microsoft.com/office/drawing/2016/5/14/chartex" xmlns:mc="http://schemas.openxmlformats.org/markup-compatibility/2006" xmlns:aink="http://schemas.microsoft.com/office/drawing/2016/ink" xmlns:am3d="http://schemas.microsoft.com/office/drawing/2017/model3d" xmlns:o="urn:schemas-microsoft-com:office:office" xmlns:oel="http://schemas.microsoft.com/office/2019/extlst" xmlns:r="http://schemas.openxmlformats.org/officeDocument/2006/relationships" xmlns:m="http://schemas.openxmlformats.org/officeDocument/2006/math" xmlns:v="urn:schemas-microsoft-com:vml" xmlns:wp14="http://schemas.microsoft.com/office/word/2010/wordprocessingDrawing" xmlns:wp="http://schemas.openxmlformats.org/drawingml/2006/wordprocessingDrawing" xmlns:w10="urn:schemas-microsoft-com:office:word" xmlns:w="http://schemas.openxmlformats.org/wordprocessingml/2006/main" xmlns:w14="http://schemas.microsoft.com/office/word/2010/wordml" xmlns:w15="http://schemas.microsoft.com/office/word/2012/wordml" xmlns:w16cex="http://schemas.microsoft.com/office/word/2018/wordml/cex" xmlns:w16cid="http://schemas.microsoft.com/office/word/2016/wordml/cid" xmlns:w16="http://schemas.microsoft.com/office/word/2018/wordml" xmlns:w16sdtdh="http://schemas.microsoft.com/office/word/2020/wordml/sdtdatahash" xmlns:w16se="http://schemas.microsoft.com/office/word/2015/wordml/symex" xmlns:wpg="http://schemas.microsoft.com/office/word/2010/wordprocessingGroup" xmlns:wpi="http://schemas.microsoft.com/office/word/2010/wordprocessingInk" xmlns:wne="http://schemas.microsoft.com/office/word/2006/wordml" xmlns:wps="http://schemas.microsoft.com/office/word/2010/wordprocessingShape" mc:Ignorable="w14 w15 w16se w16cid w16 w16cex w16sdtdh wp14">
   <w:p>
     <w:pPr>
       <w:tabs>
@@ -14139,7 +14561,7 @@
 </file>
 
 <file path=word/footer5.xml><?xml version="1.0" encoding="utf-8"?>
-<w:ftr xmlns:wpc="http://schemas.microsoft.com/office/word/2010/wordprocessingCanvas" xmlns:cx="http://schemas.microsoft.com/office/drawing/2014/chartex" xmlns:cx1="http://schemas.microsoft.com/office/drawing/2015/9/8/chartex" xmlns:cx2="http://schemas.microsoft.com/office/drawing/2015/10/21/chartex" xmlns:cx3="http://schemas.microsoft.com/office/drawing/2016/5/9/chartex" xmlns:cx4="http://schemas.microsoft.com/office/drawing/2016/5/10/chartex" xmlns:cx5="http://schemas.microsoft.com/office/drawing/2016/5/11/chartex" xmlns:cx6="http://schemas.microsoft.com/office/drawing/2016/5/12/chartex" xmlns:cx7="http://schemas.microsoft.com/office/drawing/2016/5/13/chartex" xmlns:cx8="http://schemas.microsoft.com/office/drawing/2016/5/14/chartex" xmlns:mc="http://schemas.openxmlformats.org/markup-compatibility/2006" xmlns:aink="http://schemas.microsoft.com/office/drawing/2016/ink" xmlns:am3d="http://schemas.microsoft.com/office/drawing/2017/model3d" xmlns:o="urn:schemas-microsoft-com:office:office" xmlns:oel="http://schemas.microsoft.com/office/2019/extlst" xmlns:r="http://schemas.openxmlformats.org/officeDocument/2006/relationships" xmlns:m="http://schemas.openxmlformats.org/officeDocument/2006/math" xmlns:v="urn:schemas-microsoft-com:vml" xmlns:wp14="http://schemas.microsoft.com/office/word/2010/wordprocessingDrawing" xmlns:wp="http://schemas.openxmlformats.org/drawingml/2006/wordprocessingDrawing" xmlns:w10="urn:schemas-microsoft-com:office:word" xmlns:w="http://schemas.openxmlformats.org/wordprocessingml/2006/main" xmlns:w14="http://schemas.microsoft.com/office/word/2010/wordml" xmlns:w15="http://schemas.microsoft.com/office/word/2012/wordml" xmlns:w16cex="http://schemas.microsoft.com/office/word/2018/wordml/cex" xmlns:w16cid="http://schemas.microsoft.com/office/word/2016/wordml/cid" xmlns:w16="http://schemas.microsoft.com/office/word/2018/wordml" xmlns:w16du="http://schemas.microsoft.com/office/word/2023/wordml/word16du" xmlns:w16sdtdh="http://schemas.microsoft.com/office/word/2020/wordml/sdtdatahash" xmlns:w16se="http://schemas.microsoft.com/office/word/2015/wordml/symex" xmlns:wpg="http://schemas.microsoft.com/office/word/2010/wordprocessingGroup" xmlns:wpi="http://schemas.microsoft.com/office/word/2010/wordprocessingInk" xmlns:wne="http://schemas.microsoft.com/office/word/2006/wordml" xmlns:wps="http://schemas.microsoft.com/office/word/2010/wordprocessingShape" mc:Ignorable="w14 w15 w16se w16cid w16 w16cex w16sdtdh w16du wp14">
+<w:ftr xmlns:wpc="http://schemas.microsoft.com/office/word/2010/wordprocessingCanvas" xmlns:cx="http://schemas.microsoft.com/office/drawing/2014/chartex" xmlns:cx1="http://schemas.microsoft.com/office/drawing/2015/9/8/chartex" xmlns:cx2="http://schemas.microsoft.com/office/drawing/2015/10/21/chartex" xmlns:cx3="http://schemas.microsoft.com/office/drawing/2016/5/9/chartex" xmlns:cx4="http://schemas.microsoft.com/office/drawing/2016/5/10/chartex" xmlns:cx5="http://schemas.microsoft.com/office/drawing/2016/5/11/chartex" xmlns:cx6="http://schemas.microsoft.com/office/drawing/2016/5/12/chartex" xmlns:cx7="http://schemas.microsoft.com/office/drawing/2016/5/13/chartex" xmlns:cx8="http://schemas.microsoft.com/office/drawing/2016/5/14/chartex" xmlns:mc="http://schemas.openxmlformats.org/markup-compatibility/2006" xmlns:aink="http://schemas.microsoft.com/office/drawing/2016/ink" xmlns:am3d="http://schemas.microsoft.com/office/drawing/2017/model3d" xmlns:o="urn:schemas-microsoft-com:office:office" xmlns:oel="http://schemas.microsoft.com/office/2019/extlst" xmlns:r="http://schemas.openxmlformats.org/officeDocument/2006/relationships" xmlns:m="http://schemas.openxmlformats.org/officeDocument/2006/math" xmlns:v="urn:schemas-microsoft-com:vml" xmlns:wp14="http://schemas.microsoft.com/office/word/2010/wordprocessingDrawing" xmlns:wp="http://schemas.openxmlformats.org/drawingml/2006/wordprocessingDrawing" xmlns:w10="urn:schemas-microsoft-com:office:word" xmlns:w="http://schemas.openxmlformats.org/wordprocessingml/2006/main" xmlns:w14="http://schemas.microsoft.com/office/word/2010/wordml" xmlns:w15="http://schemas.microsoft.com/office/word/2012/wordml" xmlns:w16cex="http://schemas.microsoft.com/office/word/2018/wordml/cex" xmlns:w16cid="http://schemas.microsoft.com/office/word/2016/wordml/cid" xmlns:w16="http://schemas.microsoft.com/office/word/2018/wordml" xmlns:w16sdtdh="http://schemas.microsoft.com/office/word/2020/wordml/sdtdatahash" xmlns:w16se="http://schemas.microsoft.com/office/word/2015/wordml/symex" xmlns:wpg="http://schemas.microsoft.com/office/word/2010/wordprocessingGroup" xmlns:wpi="http://schemas.microsoft.com/office/word/2010/wordprocessingInk" xmlns:wne="http://schemas.microsoft.com/office/word/2006/wordml" xmlns:wps="http://schemas.microsoft.com/office/word/2010/wordprocessingShape" mc:Ignorable="w14 w15 w16se w16cid w16 w16cex w16sdtdh wp14">
   <w:p>
     <w:pPr>
       <w:tabs>
@@ -14282,7 +14704,7 @@
 </file>
 
 <file path=word/footer6.xml><?xml version="1.0" encoding="utf-8"?>
-<w:ftr xmlns:wpc="http://schemas.microsoft.com/office/word/2010/wordprocessingCanvas" xmlns:cx="http://schemas.microsoft.com/office/drawing/2014/chartex" xmlns:cx1="http://schemas.microsoft.com/office/drawing/2015/9/8/chartex" xmlns:cx2="http://schemas.microsoft.com/office/drawing/2015/10/21/chartex" xmlns:cx3="http://schemas.microsoft.com/office/drawing/2016/5/9/chartex" xmlns:cx4="http://schemas.microsoft.com/office/drawing/2016/5/10/chartex" xmlns:cx5="http://schemas.microsoft.com/office/drawing/2016/5/11/chartex" xmlns:cx6="http://schemas.microsoft.com/office/drawing/2016/5/12/chartex" xmlns:cx7="http://schemas.microsoft.com/office/drawing/2016/5/13/chartex" xmlns:cx8="http://schemas.microsoft.com/office/drawing/2016/5/14/chartex" xmlns:mc="http://schemas.openxmlformats.org/markup-compatibility/2006" xmlns:aink="http://schemas.microsoft.com/office/drawing/2016/ink" xmlns:am3d="http://schemas.microsoft.com/office/drawing/2017/model3d" xmlns:o="urn:schemas-microsoft-com:office:office" xmlns:oel="http://schemas.microsoft.com/office/2019/extlst" xmlns:r="http://schemas.openxmlformats.org/officeDocument/2006/relationships" xmlns:m="http://schemas.openxmlformats.org/officeDocument/2006/math" xmlns:v="urn:schemas-microsoft-com:vml" xmlns:wp14="http://schemas.microsoft.com/office/word/2010/wordprocessingDrawing" xmlns:wp="http://schemas.openxmlformats.org/drawingml/2006/wordprocessingDrawing" xmlns:w10="urn:schemas-microsoft-com:office:word" xmlns:w="http://schemas.openxmlformats.org/wordprocessingml/2006/main" xmlns:w14="http://schemas.microsoft.com/office/word/2010/wordml" xmlns:w15="http://schemas.microsoft.com/office/word/2012/wordml" xmlns:w16cex="http://schemas.microsoft.com/office/word/2018/wordml/cex" xmlns:w16cid="http://schemas.microsoft.com/office/word/2016/wordml/cid" xmlns:w16="http://schemas.microsoft.com/office/word/2018/wordml" xmlns:w16du="http://schemas.microsoft.com/office/word/2023/wordml/word16du" xmlns:w16sdtdh="http://schemas.microsoft.com/office/word/2020/wordml/sdtdatahash" xmlns:w16se="http://schemas.microsoft.com/office/word/2015/wordml/symex" xmlns:wpg="http://schemas.microsoft.com/office/word/2010/wordprocessingGroup" xmlns:wpi="http://schemas.microsoft.com/office/word/2010/wordprocessingInk" xmlns:wne="http://schemas.microsoft.com/office/word/2006/wordml" xmlns:wps="http://schemas.microsoft.com/office/word/2010/wordprocessingShape" mc:Ignorable="w14 w15 w16se w16cid w16 w16cex w16sdtdh w16du wp14">
+<w:ftr xmlns:wpc="http://schemas.microsoft.com/office/word/2010/wordprocessingCanvas" xmlns:cx="http://schemas.microsoft.com/office/drawing/2014/chartex" xmlns:cx1="http://schemas.microsoft.com/office/drawing/2015/9/8/chartex" xmlns:cx2="http://schemas.microsoft.com/office/drawing/2015/10/21/chartex" xmlns:cx3="http://schemas.microsoft.com/office/drawing/2016/5/9/chartex" xmlns:cx4="http://schemas.microsoft.com/office/drawing/2016/5/10/chartex" xmlns:cx5="http://schemas.microsoft.com/office/drawing/2016/5/11/chartex" xmlns:cx6="http://schemas.microsoft.com/office/drawing/2016/5/12/chartex" xmlns:cx7="http://schemas.microsoft.com/office/drawing/2016/5/13/chartex" xmlns:cx8="http://schemas.microsoft.com/office/drawing/2016/5/14/chartex" xmlns:mc="http://schemas.openxmlformats.org/markup-compatibility/2006" xmlns:aink="http://schemas.microsoft.com/office/drawing/2016/ink" xmlns:am3d="http://schemas.microsoft.com/office/drawing/2017/model3d" xmlns:o="urn:schemas-microsoft-com:office:office" xmlns:oel="http://schemas.microsoft.com/office/2019/extlst" xmlns:r="http://schemas.openxmlformats.org/officeDocument/2006/relationships" xmlns:m="http://schemas.openxmlformats.org/officeDocument/2006/math" xmlns:v="urn:schemas-microsoft-com:vml" xmlns:wp14="http://schemas.microsoft.com/office/word/2010/wordprocessingDrawing" xmlns:wp="http://schemas.openxmlformats.org/drawingml/2006/wordprocessingDrawing" xmlns:w10="urn:schemas-microsoft-com:office:word" xmlns:w="http://schemas.openxmlformats.org/wordprocessingml/2006/main" xmlns:w14="http://schemas.microsoft.com/office/word/2010/wordml" xmlns:w15="http://schemas.microsoft.com/office/word/2012/wordml" xmlns:w16cex="http://schemas.microsoft.com/office/word/2018/wordml/cex" xmlns:w16cid="http://schemas.microsoft.com/office/word/2016/wordml/cid" xmlns:w16="http://schemas.microsoft.com/office/word/2018/wordml" xmlns:w16sdtdh="http://schemas.microsoft.com/office/word/2020/wordml/sdtdatahash" xmlns:w16se="http://schemas.microsoft.com/office/word/2015/wordml/symex" xmlns:wpg="http://schemas.microsoft.com/office/word/2010/wordprocessingGroup" xmlns:wpi="http://schemas.microsoft.com/office/word/2010/wordprocessingInk" xmlns:wne="http://schemas.microsoft.com/office/word/2006/wordml" xmlns:wps="http://schemas.microsoft.com/office/word/2010/wordprocessingShape" mc:Ignorable="w14 w15 w16se w16cid w16 w16cex w16sdtdh wp14">
   <w:p>
     <w:pPr>
       <w:tabs>
@@ -14328,7 +14750,7 @@
 </file>
 
 <file path=word/footer7.xml><?xml version="1.0" encoding="utf-8"?>
-<w:ftr xmlns:wpc="http://schemas.microsoft.com/office/word/2010/wordprocessingCanvas" xmlns:cx="http://schemas.microsoft.com/office/drawing/2014/chartex" xmlns:cx1="http://schemas.microsoft.com/office/drawing/2015/9/8/chartex" xmlns:cx2="http://schemas.microsoft.com/office/drawing/2015/10/21/chartex" xmlns:cx3="http://schemas.microsoft.com/office/drawing/2016/5/9/chartex" xmlns:cx4="http://schemas.microsoft.com/office/drawing/2016/5/10/chartex" xmlns:cx5="http://schemas.microsoft.com/office/drawing/2016/5/11/chartex" xmlns:cx6="http://schemas.microsoft.com/office/drawing/2016/5/12/chartex" xmlns:cx7="http://schemas.microsoft.com/office/drawing/2016/5/13/chartex" xmlns:cx8="http://schemas.microsoft.com/office/drawing/2016/5/14/chartex" xmlns:mc="http://schemas.openxmlformats.org/markup-compatibility/2006" xmlns:aink="http://schemas.microsoft.com/office/drawing/2016/ink" xmlns:am3d="http://schemas.microsoft.com/office/drawing/2017/model3d" xmlns:o="urn:schemas-microsoft-com:office:office" xmlns:oel="http://schemas.microsoft.com/office/2019/extlst" xmlns:r="http://schemas.openxmlformats.org/officeDocument/2006/relationships" xmlns:m="http://schemas.openxmlformats.org/officeDocument/2006/math" xmlns:v="urn:schemas-microsoft-com:vml" xmlns:wp14="http://schemas.microsoft.com/office/word/2010/wordprocessingDrawing" xmlns:wp="http://schemas.openxmlformats.org/drawingml/2006/wordprocessingDrawing" xmlns:w10="urn:schemas-microsoft-com:office:word" xmlns:w="http://schemas.openxmlformats.org/wordprocessingml/2006/main" xmlns:w14="http://schemas.microsoft.com/office/word/2010/wordml" xmlns:w15="http://schemas.microsoft.com/office/word/2012/wordml" xmlns:w16cex="http://schemas.microsoft.com/office/word/2018/wordml/cex" xmlns:w16cid="http://schemas.microsoft.com/office/word/2016/wordml/cid" xmlns:w16="http://schemas.microsoft.com/office/word/2018/wordml" xmlns:w16du="http://schemas.microsoft.com/office/word/2023/wordml/word16du" xmlns:w16sdtdh="http://schemas.microsoft.com/office/word/2020/wordml/sdtdatahash" xmlns:w16se="http://schemas.microsoft.com/office/word/2015/wordml/symex" xmlns:wpg="http://schemas.microsoft.com/office/word/2010/wordprocessingGroup" xmlns:wpi="http://schemas.microsoft.com/office/word/2010/wordprocessingInk" xmlns:wne="http://schemas.microsoft.com/office/word/2006/wordml" xmlns:wps="http://schemas.microsoft.com/office/word/2010/wordprocessingShape" mc:Ignorable="w14 w15 w16se w16cid w16 w16cex w16sdtdh w16du wp14">
+<w:ftr xmlns:wpc="http://schemas.microsoft.com/office/word/2010/wordprocessingCanvas" xmlns:cx="http://schemas.microsoft.com/office/drawing/2014/chartex" xmlns:cx1="http://schemas.microsoft.com/office/drawing/2015/9/8/chartex" xmlns:cx2="http://schemas.microsoft.com/office/drawing/2015/10/21/chartex" xmlns:cx3="http://schemas.microsoft.com/office/drawing/2016/5/9/chartex" xmlns:cx4="http://schemas.microsoft.com/office/drawing/2016/5/10/chartex" xmlns:cx5="http://schemas.microsoft.com/office/drawing/2016/5/11/chartex" xmlns:cx6="http://schemas.microsoft.com/office/drawing/2016/5/12/chartex" xmlns:cx7="http://schemas.microsoft.com/office/drawing/2016/5/13/chartex" xmlns:cx8="http://schemas.microsoft.com/office/drawing/2016/5/14/chartex" xmlns:mc="http://schemas.openxmlformats.org/markup-compatibility/2006" xmlns:aink="http://schemas.microsoft.com/office/drawing/2016/ink" xmlns:am3d="http://schemas.microsoft.com/office/drawing/2017/model3d" xmlns:o="urn:schemas-microsoft-com:office:office" xmlns:oel="http://schemas.microsoft.com/office/2019/extlst" xmlns:r="http://schemas.openxmlformats.org/officeDocument/2006/relationships" xmlns:m="http://schemas.openxmlformats.org/officeDocument/2006/math" xmlns:v="urn:schemas-microsoft-com:vml" xmlns:wp14="http://schemas.microsoft.com/office/word/2010/wordprocessingDrawing" xmlns:wp="http://schemas.openxmlformats.org/drawingml/2006/wordprocessingDrawing" xmlns:w10="urn:schemas-microsoft-com:office:word" xmlns:w="http://schemas.openxmlformats.org/wordprocessingml/2006/main" xmlns:w14="http://schemas.microsoft.com/office/word/2010/wordml" xmlns:w15="http://schemas.microsoft.com/office/word/2012/wordml" xmlns:w16cex="http://schemas.microsoft.com/office/word/2018/wordml/cex" xmlns:w16cid="http://schemas.microsoft.com/office/word/2016/wordml/cid" xmlns:w16="http://schemas.microsoft.com/office/word/2018/wordml" xmlns:w16sdtdh="http://schemas.microsoft.com/office/word/2020/wordml/sdtdatahash" xmlns:w16se="http://schemas.microsoft.com/office/word/2015/wordml/symex" xmlns:wpg="http://schemas.microsoft.com/office/word/2010/wordprocessingGroup" xmlns:wpi="http://schemas.microsoft.com/office/word/2010/wordprocessingInk" xmlns:wne="http://schemas.microsoft.com/office/word/2006/wordml" xmlns:wps="http://schemas.microsoft.com/office/word/2010/wordprocessingShape" mc:Ignorable="w14 w15 w16se w16cid w16 w16cex w16sdtdh wp14">
   <w:p>
     <w:pPr>
       <w:spacing w:after="0" w:line="276" w:lineRule="auto"/>
@@ -14339,7 +14761,7 @@
 </file>
 
 <file path=word/footer8.xml><?xml version="1.0" encoding="utf-8"?>
-<w:ftr xmlns:wpc="http://schemas.microsoft.com/office/word/2010/wordprocessingCanvas" xmlns:cx="http://schemas.microsoft.com/office/drawing/2014/chartex" xmlns:cx1="http://schemas.microsoft.com/office/drawing/2015/9/8/chartex" xmlns:cx2="http://schemas.microsoft.com/office/drawing/2015/10/21/chartex" xmlns:cx3="http://schemas.microsoft.com/office/drawing/2016/5/9/chartex" xmlns:cx4="http://schemas.microsoft.com/office/drawing/2016/5/10/chartex" xmlns:cx5="http://schemas.microsoft.com/office/drawing/2016/5/11/chartex" xmlns:cx6="http://schemas.microsoft.com/office/drawing/2016/5/12/chartex" xmlns:cx7="http://schemas.microsoft.com/office/drawing/2016/5/13/chartex" xmlns:cx8="http://schemas.microsoft.com/office/drawing/2016/5/14/chartex" xmlns:mc="http://schemas.openxmlformats.org/markup-compatibility/2006" xmlns:aink="http://schemas.microsoft.com/office/drawing/2016/ink" xmlns:am3d="http://schemas.microsoft.com/office/drawing/2017/model3d" xmlns:o="urn:schemas-microsoft-com:office:office" xmlns:oel="http://schemas.microsoft.com/office/2019/extlst" xmlns:r="http://schemas.openxmlformats.org/officeDocument/2006/relationships" xmlns:m="http://schemas.openxmlformats.org/officeDocument/2006/math" xmlns:v="urn:schemas-microsoft-com:vml" xmlns:wp14="http://schemas.microsoft.com/office/word/2010/wordprocessingDrawing" xmlns:wp="http://schemas.openxmlformats.org/drawingml/2006/wordprocessingDrawing" xmlns:w10="urn:schemas-microsoft-com:office:word" xmlns:w="http://schemas.openxmlformats.org/wordprocessingml/2006/main" xmlns:w14="http://schemas.microsoft.com/office/word/2010/wordml" xmlns:w15="http://schemas.microsoft.com/office/word/2012/wordml" xmlns:w16cex="http://schemas.microsoft.com/office/word/2018/wordml/cex" xmlns:w16cid="http://schemas.microsoft.com/office/word/2016/wordml/cid" xmlns:w16="http://schemas.microsoft.com/office/word/2018/wordml" xmlns:w16du="http://schemas.microsoft.com/office/word/2023/wordml/word16du" xmlns:w16sdtdh="http://schemas.microsoft.com/office/word/2020/wordml/sdtdatahash" xmlns:w16se="http://schemas.microsoft.com/office/word/2015/wordml/symex" xmlns:wpg="http://schemas.microsoft.com/office/word/2010/wordprocessingGroup" xmlns:wpi="http://schemas.microsoft.com/office/word/2010/wordprocessingInk" xmlns:wne="http://schemas.microsoft.com/office/word/2006/wordml" xmlns:wps="http://schemas.microsoft.com/office/word/2010/wordprocessingShape" mc:Ignorable="w14 w15 w16se w16cid w16 w16cex w16sdtdh w16du wp14">
+<w:ftr xmlns:wpc="http://schemas.microsoft.com/office/word/2010/wordprocessingCanvas" xmlns:cx="http://schemas.microsoft.com/office/drawing/2014/chartex" xmlns:cx1="http://schemas.microsoft.com/office/drawing/2015/9/8/chartex" xmlns:cx2="http://schemas.microsoft.com/office/drawing/2015/10/21/chartex" xmlns:cx3="http://schemas.microsoft.com/office/drawing/2016/5/9/chartex" xmlns:cx4="http://schemas.microsoft.com/office/drawing/2016/5/10/chartex" xmlns:cx5="http://schemas.microsoft.com/office/drawing/2016/5/11/chartex" xmlns:cx6="http://schemas.microsoft.com/office/drawing/2016/5/12/chartex" xmlns:cx7="http://schemas.microsoft.com/office/drawing/2016/5/13/chartex" xmlns:cx8="http://schemas.microsoft.com/office/drawing/2016/5/14/chartex" xmlns:mc="http://schemas.openxmlformats.org/markup-compatibility/2006" xmlns:aink="http://schemas.microsoft.com/office/drawing/2016/ink" xmlns:am3d="http://schemas.microsoft.com/office/drawing/2017/model3d" xmlns:o="urn:schemas-microsoft-com:office:office" xmlns:oel="http://schemas.microsoft.com/office/2019/extlst" xmlns:r="http://schemas.openxmlformats.org/officeDocument/2006/relationships" xmlns:m="http://schemas.openxmlformats.org/officeDocument/2006/math" xmlns:v="urn:schemas-microsoft-com:vml" xmlns:wp14="http://schemas.microsoft.com/office/word/2010/wordprocessingDrawing" xmlns:wp="http://schemas.openxmlformats.org/drawingml/2006/wordprocessingDrawing" xmlns:w10="urn:schemas-microsoft-com:office:word" xmlns:w="http://schemas.openxmlformats.org/wordprocessingml/2006/main" xmlns:w14="http://schemas.microsoft.com/office/word/2010/wordml" xmlns:w15="http://schemas.microsoft.com/office/word/2012/wordml" xmlns:w16cex="http://schemas.microsoft.com/office/word/2018/wordml/cex" xmlns:w16cid="http://schemas.microsoft.com/office/word/2016/wordml/cid" xmlns:w16="http://schemas.microsoft.com/office/word/2018/wordml" xmlns:w16sdtdh="http://schemas.microsoft.com/office/word/2020/wordml/sdtdatahash" xmlns:w16se="http://schemas.microsoft.com/office/word/2015/wordml/symex" xmlns:wpg="http://schemas.microsoft.com/office/word/2010/wordprocessingGroup" xmlns:wpi="http://schemas.microsoft.com/office/word/2010/wordprocessingInk" xmlns:wne="http://schemas.microsoft.com/office/word/2006/wordml" xmlns:wps="http://schemas.microsoft.com/office/word/2010/wordprocessingShape" mc:Ignorable="w14 w15 w16se w16cid w16 w16cex w16sdtdh wp14">
   <w:p>
     <w:pPr>
       <w:tabs>
@@ -14467,7 +14889,7 @@
 </file>
 
 <file path=word/footer9.xml><?xml version="1.0" encoding="utf-8"?>
-<w:ftr xmlns:wpc="http://schemas.microsoft.com/office/word/2010/wordprocessingCanvas" xmlns:cx="http://schemas.microsoft.com/office/drawing/2014/chartex" xmlns:cx1="http://schemas.microsoft.com/office/drawing/2015/9/8/chartex" xmlns:cx2="http://schemas.microsoft.com/office/drawing/2015/10/21/chartex" xmlns:cx3="http://schemas.microsoft.com/office/drawing/2016/5/9/chartex" xmlns:cx4="http://schemas.microsoft.com/office/drawing/2016/5/10/chartex" xmlns:cx5="http://schemas.microsoft.com/office/drawing/2016/5/11/chartex" xmlns:cx6="http://schemas.microsoft.com/office/drawing/2016/5/12/chartex" xmlns:cx7="http://schemas.microsoft.com/office/drawing/2016/5/13/chartex" xmlns:cx8="http://schemas.microsoft.com/office/drawing/2016/5/14/chartex" xmlns:mc="http://schemas.openxmlformats.org/markup-compatibility/2006" xmlns:aink="http://schemas.microsoft.com/office/drawing/2016/ink" xmlns:am3d="http://schemas.microsoft.com/office/drawing/2017/model3d" xmlns:o="urn:schemas-microsoft-com:office:office" xmlns:oel="http://schemas.microsoft.com/office/2019/extlst" xmlns:r="http://schemas.openxmlformats.org/officeDocument/2006/relationships" xmlns:m="http://schemas.openxmlformats.org/officeDocument/2006/math" xmlns:v="urn:schemas-microsoft-com:vml" xmlns:wp14="http://schemas.microsoft.com/office/word/2010/wordprocessingDrawing" xmlns:wp="http://schemas.openxmlformats.org/drawingml/2006/wordprocessingDrawing" xmlns:w10="urn:schemas-microsoft-com:office:word" xmlns:w="http://schemas.openxmlformats.org/wordprocessingml/2006/main" xmlns:w14="http://schemas.microsoft.com/office/word/2010/wordml" xmlns:w15="http://schemas.microsoft.com/office/word/2012/wordml" xmlns:w16cex="http://schemas.microsoft.com/office/word/2018/wordml/cex" xmlns:w16cid="http://schemas.microsoft.com/office/word/2016/wordml/cid" xmlns:w16="http://schemas.microsoft.com/office/word/2018/wordml" xmlns:w16du="http://schemas.microsoft.com/office/word/2023/wordml/word16du" xmlns:w16sdtdh="http://schemas.microsoft.com/office/word/2020/wordml/sdtdatahash" xmlns:w16se="http://schemas.microsoft.com/office/word/2015/wordml/symex" xmlns:wpg="http://schemas.microsoft.com/office/word/2010/wordprocessingGroup" xmlns:wpi="http://schemas.microsoft.com/office/word/2010/wordprocessingInk" xmlns:wne="http://schemas.microsoft.com/office/word/2006/wordml" xmlns:wps="http://schemas.microsoft.com/office/word/2010/wordprocessingShape" mc:Ignorable="w14 w15 w16se w16cid w16 w16cex w16sdtdh w16du wp14">
+<w:ftr xmlns:wpc="http://schemas.microsoft.com/office/word/2010/wordprocessingCanvas" xmlns:cx="http://schemas.microsoft.com/office/drawing/2014/chartex" xmlns:cx1="http://schemas.microsoft.com/office/drawing/2015/9/8/chartex" xmlns:cx2="http://schemas.microsoft.com/office/drawing/2015/10/21/chartex" xmlns:cx3="http://schemas.microsoft.com/office/drawing/2016/5/9/chartex" xmlns:cx4="http://schemas.microsoft.com/office/drawing/2016/5/10/chartex" xmlns:cx5="http://schemas.microsoft.com/office/drawing/2016/5/11/chartex" xmlns:cx6="http://schemas.microsoft.com/office/drawing/2016/5/12/chartex" xmlns:cx7="http://schemas.microsoft.com/office/drawing/2016/5/13/chartex" xmlns:cx8="http://schemas.microsoft.com/office/drawing/2016/5/14/chartex" xmlns:mc="http://schemas.openxmlformats.org/markup-compatibility/2006" xmlns:aink="http://schemas.microsoft.com/office/drawing/2016/ink" xmlns:am3d="http://schemas.microsoft.com/office/drawing/2017/model3d" xmlns:o="urn:schemas-microsoft-com:office:office" xmlns:oel="http://schemas.microsoft.com/office/2019/extlst" xmlns:r="http://schemas.openxmlformats.org/officeDocument/2006/relationships" xmlns:m="http://schemas.openxmlformats.org/officeDocument/2006/math" xmlns:v="urn:schemas-microsoft-com:vml" xmlns:wp14="http://schemas.microsoft.com/office/word/2010/wordprocessingDrawing" xmlns:wp="http://schemas.openxmlformats.org/drawingml/2006/wordprocessingDrawing" xmlns:w10="urn:schemas-microsoft-com:office:word" xmlns:w="http://schemas.openxmlformats.org/wordprocessingml/2006/main" xmlns:w14="http://schemas.microsoft.com/office/word/2010/wordml" xmlns:w15="http://schemas.microsoft.com/office/word/2012/wordml" xmlns:w16cex="http://schemas.microsoft.com/office/word/2018/wordml/cex" xmlns:w16cid="http://schemas.microsoft.com/office/word/2016/wordml/cid" xmlns:w16="http://schemas.microsoft.com/office/word/2018/wordml" xmlns:w16sdtdh="http://schemas.microsoft.com/office/word/2020/wordml/sdtdatahash" xmlns:w16se="http://schemas.microsoft.com/office/word/2015/wordml/symex" xmlns:wpg="http://schemas.microsoft.com/office/word/2010/wordprocessingGroup" xmlns:wpi="http://schemas.microsoft.com/office/word/2010/wordprocessingInk" xmlns:wne="http://schemas.microsoft.com/office/word/2006/wordml" xmlns:wps="http://schemas.microsoft.com/office/word/2010/wordprocessingShape" mc:Ignorable="w14 w15 w16se w16cid w16 w16cex w16sdtdh wp14">
   <w:p>
     <w:pPr>
       <w:spacing w:after="0" w:line="276" w:lineRule="auto"/>
@@ -14478,7 +14900,7 @@
 </file>
 
 <file path=word/footnotes.xml><?xml version="1.0" encoding="utf-8"?>
-<w:footnotes xmlns:wpc="http://schemas.microsoft.com/office/word/2010/wordprocessingCanvas" xmlns:cx="http://schemas.microsoft.com/office/drawing/2014/chartex" xmlns:cx1="http://schemas.microsoft.com/office/drawing/2015/9/8/chartex" xmlns:cx2="http://schemas.microsoft.com/office/drawing/2015/10/21/chartex" xmlns:cx3="http://schemas.microsoft.com/office/drawing/2016/5/9/chartex" xmlns:cx4="http://schemas.microsoft.com/office/drawing/2016/5/10/chartex" xmlns:cx5="http://schemas.microsoft.com/office/drawing/2016/5/11/chartex" xmlns:cx6="http://schemas.microsoft.com/office/drawing/2016/5/12/chartex" xmlns:cx7="http://schemas.microsoft.com/office/drawing/2016/5/13/chartex" xmlns:cx8="http://schemas.microsoft.com/office/drawing/2016/5/14/chartex" xmlns:mc="http://schemas.openxmlformats.org/markup-compatibility/2006" xmlns:aink="http://schemas.microsoft.com/office/drawing/2016/ink" xmlns:am3d="http://schemas.microsoft.com/office/drawing/2017/model3d" xmlns:o="urn:schemas-microsoft-com:office:office" xmlns:oel="http://schemas.microsoft.com/office/2019/extlst" xmlns:r="http://schemas.openxmlformats.org/officeDocument/2006/relationships" xmlns:m="http://schemas.openxmlformats.org/officeDocument/2006/math" xmlns:v="urn:schemas-microsoft-com:vml" xmlns:wp14="http://schemas.microsoft.com/office/word/2010/wordprocessingDrawing" xmlns:wp="http://schemas.openxmlformats.org/drawingml/2006/wordprocessingDrawing" xmlns:w10="urn:schemas-microsoft-com:office:word" xmlns:w="http://schemas.openxmlformats.org/wordprocessingml/2006/main" xmlns:w14="http://schemas.microsoft.com/office/word/2010/wordml" xmlns:w15="http://schemas.microsoft.com/office/word/2012/wordml" xmlns:w16cex="http://schemas.microsoft.com/office/word/2018/wordml/cex" xmlns:w16cid="http://schemas.microsoft.com/office/word/2016/wordml/cid" xmlns:w16="http://schemas.microsoft.com/office/word/2018/wordml" xmlns:w16du="http://schemas.microsoft.com/office/word/2023/wordml/word16du" xmlns:w16sdtdh="http://schemas.microsoft.com/office/word/2020/wordml/sdtdatahash" xmlns:w16se="http://schemas.microsoft.com/office/word/2015/wordml/symex" xmlns:wpg="http://schemas.microsoft.com/office/word/2010/wordprocessingGroup" xmlns:wpi="http://schemas.microsoft.com/office/word/2010/wordprocessingInk" xmlns:wne="http://schemas.microsoft.com/office/word/2006/wordml" xmlns:wps="http://schemas.microsoft.com/office/word/2010/wordprocessingShape" mc:Ignorable="w14 w15 w16se w16cid w16 w16cex w16sdtdh w16du wp14">
+<w:footnotes xmlns:wpc="http://schemas.microsoft.com/office/word/2010/wordprocessingCanvas" xmlns:cx="http://schemas.microsoft.com/office/drawing/2014/chartex" xmlns:cx1="http://schemas.microsoft.com/office/drawing/2015/9/8/chartex" xmlns:cx2="http://schemas.microsoft.com/office/drawing/2015/10/21/chartex" xmlns:cx3="http://schemas.microsoft.com/office/drawing/2016/5/9/chartex" xmlns:cx4="http://schemas.microsoft.com/office/drawing/2016/5/10/chartex" xmlns:cx5="http://schemas.microsoft.com/office/drawing/2016/5/11/chartex" xmlns:cx6="http://schemas.microsoft.com/office/drawing/2016/5/12/chartex" xmlns:cx7="http://schemas.microsoft.com/office/drawing/2016/5/13/chartex" xmlns:cx8="http://schemas.microsoft.com/office/drawing/2016/5/14/chartex" xmlns:mc="http://schemas.openxmlformats.org/markup-compatibility/2006" xmlns:aink="http://schemas.microsoft.com/office/drawing/2016/ink" xmlns:am3d="http://schemas.microsoft.com/office/drawing/2017/model3d" xmlns:o="urn:schemas-microsoft-com:office:office" xmlns:oel="http://schemas.microsoft.com/office/2019/extlst" xmlns:r="http://schemas.openxmlformats.org/officeDocument/2006/relationships" xmlns:m="http://schemas.openxmlformats.org/officeDocument/2006/math" xmlns:v="urn:schemas-microsoft-com:vml" xmlns:wp14="http://schemas.microsoft.com/office/word/2010/wordprocessingDrawing" xmlns:wp="http://schemas.openxmlformats.org/drawingml/2006/wordprocessingDrawing" xmlns:w10="urn:schemas-microsoft-com:office:word" xmlns:w="http://schemas.openxmlformats.org/wordprocessingml/2006/main" xmlns:w14="http://schemas.microsoft.com/office/word/2010/wordml" xmlns:w15="http://schemas.microsoft.com/office/word/2012/wordml" xmlns:w16cex="http://schemas.microsoft.com/office/word/2018/wordml/cex" xmlns:w16cid="http://schemas.microsoft.com/office/word/2016/wordml/cid" xmlns:w16="http://schemas.microsoft.com/office/word/2018/wordml" xmlns:w16sdtdh="http://schemas.microsoft.com/office/word/2020/wordml/sdtdatahash" xmlns:w16se="http://schemas.microsoft.com/office/word/2015/wordml/symex" xmlns:wpg="http://schemas.microsoft.com/office/word/2010/wordprocessingGroup" xmlns:wpi="http://schemas.microsoft.com/office/word/2010/wordprocessingInk" xmlns:wne="http://schemas.microsoft.com/office/word/2006/wordml" xmlns:wps="http://schemas.microsoft.com/office/word/2010/wordprocessingShape" mc:Ignorable="w14 w15 w16se w16cid w16 w16cex w16sdtdh wp14">
   <w:footnote w:type="separator" w:id="-1">
     <w:p>
       <w:pPr>
@@ -14537,7 +14959,7 @@
 </file>
 
 <file path=word/numbering.xml><?xml version="1.0" encoding="utf-8"?>
-<w:numbering xmlns:wpc="http://schemas.microsoft.com/office/word/2010/wordprocessingCanvas" xmlns:cx="http://schemas.microsoft.com/office/drawing/2014/chartex" xmlns:cx1="http://schemas.microsoft.com/office/drawing/2015/9/8/chartex" xmlns:cx2="http://schemas.microsoft.com/office/drawing/2015/10/21/chartex" xmlns:cx3="http://schemas.microsoft.com/office/drawing/2016/5/9/chartex" xmlns:cx4="http://schemas.microsoft.com/office/drawing/2016/5/10/chartex" xmlns:cx5="http://schemas.microsoft.com/office/drawing/2016/5/11/chartex" xmlns:cx6="http://schemas.microsoft.com/office/drawing/2016/5/12/chartex" xmlns:cx7="http://schemas.microsoft.com/office/drawing/2016/5/13/chartex" xmlns:cx8="http://schemas.microsoft.com/office/drawing/2016/5/14/chartex" xmlns:mc="http://schemas.openxmlformats.org/markup-compatibility/2006" xmlns:aink="http://schemas.microsoft.com/office/drawing/2016/ink" xmlns:am3d="http://schemas.microsoft.com/office/drawing/2017/model3d" xmlns:o="urn:schemas-microsoft-com:office:office" xmlns:oel="http://schemas.microsoft.com/office/2019/extlst" xmlns:r="http://schemas.openxmlformats.org/officeDocument/2006/relationships" xmlns:m="http://schemas.openxmlformats.org/officeDocument/2006/math" xmlns:v="urn:schemas-microsoft-com:vml" xmlns:wp14="http://schemas.microsoft.com/office/word/2010/wordprocessingDrawing" xmlns:wp="http://schemas.openxmlformats.org/drawingml/2006/wordprocessingDrawing" xmlns:w10="urn:schemas-microsoft-com:office:word" xmlns:w="http://schemas.openxmlformats.org/wordprocessingml/2006/main" xmlns:w14="http://schemas.microsoft.com/office/word/2010/wordml" xmlns:w15="http://schemas.microsoft.com/office/word/2012/wordml" xmlns:w16cex="http://schemas.microsoft.com/office/word/2018/wordml/cex" xmlns:w16cid="http://schemas.microsoft.com/office/word/2016/wordml/cid" xmlns:w16="http://schemas.microsoft.com/office/word/2018/wordml" xmlns:w16du="http://schemas.microsoft.com/office/word/2023/wordml/word16du" xmlns:w16sdtdh="http://schemas.microsoft.com/office/word/2020/wordml/sdtdatahash" xmlns:w16se="http://schemas.microsoft.com/office/word/2015/wordml/symex" xmlns:wpg="http://schemas.microsoft.com/office/word/2010/wordprocessingGroup" xmlns:wpi="http://schemas.microsoft.com/office/word/2010/wordprocessingInk" xmlns:wne="http://schemas.microsoft.com/office/word/2006/wordml" xmlns:wps="http://schemas.microsoft.com/office/word/2010/wordprocessingShape" mc:Ignorable="w14 w15 w16se w16cid w16 w16cex w16sdtdh w16du wp14">
+<w:numbering xmlns:wpc="http://schemas.microsoft.com/office/word/2010/wordprocessingCanvas" xmlns:cx="http://schemas.microsoft.com/office/drawing/2014/chartex" xmlns:cx1="http://schemas.microsoft.com/office/drawing/2015/9/8/chartex" xmlns:cx2="http://schemas.microsoft.com/office/drawing/2015/10/21/chartex" xmlns:cx3="http://schemas.microsoft.com/office/drawing/2016/5/9/chartex" xmlns:cx4="http://schemas.microsoft.com/office/drawing/2016/5/10/chartex" xmlns:cx5="http://schemas.microsoft.com/office/drawing/2016/5/11/chartex" xmlns:cx6="http://schemas.microsoft.com/office/drawing/2016/5/12/chartex" xmlns:cx7="http://schemas.microsoft.com/office/drawing/2016/5/13/chartex" xmlns:cx8="http://schemas.microsoft.com/office/drawing/2016/5/14/chartex" xmlns:mc="http://schemas.openxmlformats.org/markup-compatibility/2006" xmlns:aink="http://schemas.microsoft.com/office/drawing/2016/ink" xmlns:am3d="http://schemas.microsoft.com/office/drawing/2017/model3d" xmlns:o="urn:schemas-microsoft-com:office:office" xmlns:oel="http://schemas.microsoft.com/office/2019/extlst" xmlns:r="http://schemas.openxmlformats.org/officeDocument/2006/relationships" xmlns:m="http://schemas.openxmlformats.org/officeDocument/2006/math" xmlns:v="urn:schemas-microsoft-com:vml" xmlns:wp14="http://schemas.microsoft.com/office/word/2010/wordprocessingDrawing" xmlns:wp="http://schemas.openxmlformats.org/drawingml/2006/wordprocessingDrawing" xmlns:w10="urn:schemas-microsoft-com:office:word" xmlns:w="http://schemas.openxmlformats.org/wordprocessingml/2006/main" xmlns:w14="http://schemas.microsoft.com/office/word/2010/wordml" xmlns:w15="http://schemas.microsoft.com/office/word/2012/wordml" xmlns:w16cex="http://schemas.microsoft.com/office/word/2018/wordml/cex" xmlns:w16cid="http://schemas.microsoft.com/office/word/2016/wordml/cid" xmlns:w16="http://schemas.microsoft.com/office/word/2018/wordml" xmlns:w16sdtdh="http://schemas.microsoft.com/office/word/2020/wordml/sdtdatahash" xmlns:w16se="http://schemas.microsoft.com/office/word/2015/wordml/symex" xmlns:wpg="http://schemas.microsoft.com/office/word/2010/wordprocessingGroup" xmlns:wpi="http://schemas.microsoft.com/office/word/2010/wordprocessingInk" xmlns:wne="http://schemas.microsoft.com/office/word/2006/wordml" xmlns:wps="http://schemas.microsoft.com/office/word/2010/wordprocessingShape" mc:Ignorable="w14 w15 w16se w16cid w16 w16cex w16sdtdh wp14">
   <w:abstractNum w:abstractNumId="0" w15:restartNumberingAfterBreak="0">
     <w:nsid w:val="00990D71"/>
     <w:multiLevelType w:val="hybridMultilevel"/>
@@ -15523,6 +15945,119 @@
     </w:lvl>
   </w:abstractNum>
   <w:abstractNum w:abstractNumId="8" w15:restartNumberingAfterBreak="0">
+    <w:nsid w:val="1DAE53AF"/>
+    <w:multiLevelType w:val="hybridMultilevel"/>
+    <w:tmpl w:val="F056916E"/>
+    <w:lvl w:ilvl="0" w:tplc="04090001">
+      <w:start w:val="1"/>
+      <w:numFmt w:val="bullet"/>
+      <w:lvlText w:val=""/>
+      <w:lvlJc w:val="left"/>
+      <w:pPr>
+        <w:ind w:left="709" w:hanging="360"/>
+      </w:pPr>
+      <w:rPr>
+        <w:rFonts w:ascii="Symbol" w:hAnsi="Symbol" w:hint="default"/>
+      </w:rPr>
+    </w:lvl>
+    <w:lvl w:ilvl="1" w:tplc="04090003" w:tentative="1">
+      <w:start w:val="1"/>
+      <w:numFmt w:val="bullet"/>
+      <w:lvlText w:val="o"/>
+      <w:lvlJc w:val="left"/>
+      <w:pPr>
+        <w:ind w:left="1429" w:hanging="360"/>
+      </w:pPr>
+      <w:rPr>
+        <w:rFonts w:ascii="Courier New" w:hAnsi="Courier New" w:cs="Courier New" w:hint="default"/>
+      </w:rPr>
+    </w:lvl>
+    <w:lvl w:ilvl="2" w:tplc="04090005" w:tentative="1">
+      <w:start w:val="1"/>
+      <w:numFmt w:val="bullet"/>
+      <w:lvlText w:val=""/>
+      <w:lvlJc w:val="left"/>
+      <w:pPr>
+        <w:ind w:left="2149" w:hanging="360"/>
+      </w:pPr>
+      <w:rPr>
+        <w:rFonts w:ascii="Wingdings" w:hAnsi="Wingdings" w:hint="default"/>
+      </w:rPr>
+    </w:lvl>
+    <w:lvl w:ilvl="3" w:tplc="04090001" w:tentative="1">
+      <w:start w:val="1"/>
+      <w:numFmt w:val="bullet"/>
+      <w:lvlText w:val=""/>
+      <w:lvlJc w:val="left"/>
+      <w:pPr>
+        <w:ind w:left="2869" w:hanging="360"/>
+      </w:pPr>
+      <w:rPr>
+        <w:rFonts w:ascii="Symbol" w:hAnsi="Symbol" w:hint="default"/>
+      </w:rPr>
+    </w:lvl>
+    <w:lvl w:ilvl="4" w:tplc="04090003" w:tentative="1">
+      <w:start w:val="1"/>
+      <w:numFmt w:val="bullet"/>
+      <w:lvlText w:val="o"/>
+      <w:lvlJc w:val="left"/>
+      <w:pPr>
+        <w:ind w:left="3589" w:hanging="360"/>
+      </w:pPr>
+      <w:rPr>
+        <w:rFonts w:ascii="Courier New" w:hAnsi="Courier New" w:cs="Courier New" w:hint="default"/>
+      </w:rPr>
+    </w:lvl>
+    <w:lvl w:ilvl="5" w:tplc="04090005" w:tentative="1">
+      <w:start w:val="1"/>
+      <w:numFmt w:val="bullet"/>
+      <w:lvlText w:val=""/>
+      <w:lvlJc w:val="left"/>
+      <w:pPr>
+        <w:ind w:left="4309" w:hanging="360"/>
+      </w:pPr>
+      <w:rPr>
+        <w:rFonts w:ascii="Wingdings" w:hAnsi="Wingdings" w:hint="default"/>
+      </w:rPr>
+    </w:lvl>
+    <w:lvl w:ilvl="6" w:tplc="04090001" w:tentative="1">
+      <w:start w:val="1"/>
+      <w:numFmt w:val="bullet"/>
+      <w:lvlText w:val=""/>
+      <w:lvlJc w:val="left"/>
+      <w:pPr>
+        <w:ind w:left="5029" w:hanging="360"/>
+      </w:pPr>
+      <w:rPr>
+        <w:rFonts w:ascii="Symbol" w:hAnsi="Symbol" w:hint="default"/>
+      </w:rPr>
+    </w:lvl>
+    <w:lvl w:ilvl="7" w:tplc="04090003" w:tentative="1">
+      <w:start w:val="1"/>
+      <w:numFmt w:val="bullet"/>
+      <w:lvlText w:val="o"/>
+      <w:lvlJc w:val="left"/>
+      <w:pPr>
+        <w:ind w:left="5749" w:hanging="360"/>
+      </w:pPr>
+      <w:rPr>
+        <w:rFonts w:ascii="Courier New" w:hAnsi="Courier New" w:cs="Courier New" w:hint="default"/>
+      </w:rPr>
+    </w:lvl>
+    <w:lvl w:ilvl="8" w:tplc="04090005" w:tentative="1">
+      <w:start w:val="1"/>
+      <w:numFmt w:val="bullet"/>
+      <w:lvlText w:val=""/>
+      <w:lvlJc w:val="left"/>
+      <w:pPr>
+        <w:ind w:left="6469" w:hanging="360"/>
+      </w:pPr>
+      <w:rPr>
+        <w:rFonts w:ascii="Wingdings" w:hAnsi="Wingdings" w:hint="default"/>
+      </w:rPr>
+    </w:lvl>
+  </w:abstractNum>
+  <w:abstractNum w:abstractNumId="9" w15:restartNumberingAfterBreak="0">
     <w:nsid w:val="25D10876"/>
     <w:multiLevelType w:val="hybridMultilevel"/>
     <w:tmpl w:val="06986240"/>
@@ -15634,7 +16169,7 @@
       </w:rPr>
     </w:lvl>
   </w:abstractNum>
-  <w:abstractNum w:abstractNumId="9" w15:restartNumberingAfterBreak="0">
+  <w:abstractNum w:abstractNumId="10" w15:restartNumberingAfterBreak="0">
     <w:nsid w:val="29293238"/>
     <w:multiLevelType w:val="hybridMultilevel"/>
     <w:tmpl w:val="797864E2"/>
@@ -15747,7 +16282,7 @@
       </w:rPr>
     </w:lvl>
   </w:abstractNum>
-  <w:abstractNum w:abstractNumId="10" w15:restartNumberingAfterBreak="0">
+  <w:abstractNum w:abstractNumId="11" w15:restartNumberingAfterBreak="0">
     <w:nsid w:val="2D113397"/>
     <w:multiLevelType w:val="hybridMultilevel"/>
     <w:tmpl w:val="AFF2841E"/>
@@ -15860,7 +16395,7 @@
       </w:rPr>
     </w:lvl>
   </w:abstractNum>
-  <w:abstractNum w:abstractNumId="11" w15:restartNumberingAfterBreak="0">
+  <w:abstractNum w:abstractNumId="12" w15:restartNumberingAfterBreak="0">
     <w:nsid w:val="3342297C"/>
     <w:multiLevelType w:val="hybridMultilevel"/>
     <w:tmpl w:val="4A3E9BC6"/>
@@ -15946,7 +16481,120 @@
       </w:pPr>
     </w:lvl>
   </w:abstractNum>
-  <w:abstractNum w:abstractNumId="12" w15:restartNumberingAfterBreak="0">
+  <w:abstractNum w:abstractNumId="13" w15:restartNumberingAfterBreak="0">
+    <w:nsid w:val="34FB3D89"/>
+    <w:multiLevelType w:val="hybridMultilevel"/>
+    <w:tmpl w:val="03EA608E"/>
+    <w:lvl w:ilvl="0" w:tplc="04090001">
+      <w:start w:val="1"/>
+      <w:numFmt w:val="bullet"/>
+      <w:lvlText w:val=""/>
+      <w:lvlJc w:val="left"/>
+      <w:pPr>
+        <w:ind w:left="709" w:hanging="360"/>
+      </w:pPr>
+      <w:rPr>
+        <w:rFonts w:ascii="Symbol" w:hAnsi="Symbol" w:hint="default"/>
+      </w:rPr>
+    </w:lvl>
+    <w:lvl w:ilvl="1" w:tplc="04090003" w:tentative="1">
+      <w:start w:val="1"/>
+      <w:numFmt w:val="bullet"/>
+      <w:lvlText w:val="o"/>
+      <w:lvlJc w:val="left"/>
+      <w:pPr>
+        <w:ind w:left="1429" w:hanging="360"/>
+      </w:pPr>
+      <w:rPr>
+        <w:rFonts w:ascii="Courier New" w:hAnsi="Courier New" w:cs="Courier New" w:hint="default"/>
+      </w:rPr>
+    </w:lvl>
+    <w:lvl w:ilvl="2" w:tplc="04090005" w:tentative="1">
+      <w:start w:val="1"/>
+      <w:numFmt w:val="bullet"/>
+      <w:lvlText w:val=""/>
+      <w:lvlJc w:val="left"/>
+      <w:pPr>
+        <w:ind w:left="2149" w:hanging="360"/>
+      </w:pPr>
+      <w:rPr>
+        <w:rFonts w:ascii="Wingdings" w:hAnsi="Wingdings" w:hint="default"/>
+      </w:rPr>
+    </w:lvl>
+    <w:lvl w:ilvl="3" w:tplc="04090001" w:tentative="1">
+      <w:start w:val="1"/>
+      <w:numFmt w:val="bullet"/>
+      <w:lvlText w:val=""/>
+      <w:lvlJc w:val="left"/>
+      <w:pPr>
+        <w:ind w:left="2869" w:hanging="360"/>
+      </w:pPr>
+      <w:rPr>
+        <w:rFonts w:ascii="Symbol" w:hAnsi="Symbol" w:hint="default"/>
+      </w:rPr>
+    </w:lvl>
+    <w:lvl w:ilvl="4" w:tplc="04090003" w:tentative="1">
+      <w:start w:val="1"/>
+      <w:numFmt w:val="bullet"/>
+      <w:lvlText w:val="o"/>
+      <w:lvlJc w:val="left"/>
+      <w:pPr>
+        <w:ind w:left="3589" w:hanging="360"/>
+      </w:pPr>
+      <w:rPr>
+        <w:rFonts w:ascii="Courier New" w:hAnsi="Courier New" w:cs="Courier New" w:hint="default"/>
+      </w:rPr>
+    </w:lvl>
+    <w:lvl w:ilvl="5" w:tplc="04090005" w:tentative="1">
+      <w:start w:val="1"/>
+      <w:numFmt w:val="bullet"/>
+      <w:lvlText w:val=""/>
+      <w:lvlJc w:val="left"/>
+      <w:pPr>
+        <w:ind w:left="4309" w:hanging="360"/>
+      </w:pPr>
+      <w:rPr>
+        <w:rFonts w:ascii="Wingdings" w:hAnsi="Wingdings" w:hint="default"/>
+      </w:rPr>
+    </w:lvl>
+    <w:lvl w:ilvl="6" w:tplc="04090001" w:tentative="1">
+      <w:start w:val="1"/>
+      <w:numFmt w:val="bullet"/>
+      <w:lvlText w:val=""/>
+      <w:lvlJc w:val="left"/>
+      <w:pPr>
+        <w:ind w:left="5029" w:hanging="360"/>
+      </w:pPr>
+      <w:rPr>
+        <w:rFonts w:ascii="Symbol" w:hAnsi="Symbol" w:hint="default"/>
+      </w:rPr>
+    </w:lvl>
+    <w:lvl w:ilvl="7" w:tplc="04090003" w:tentative="1">
+      <w:start w:val="1"/>
+      <w:numFmt w:val="bullet"/>
+      <w:lvlText w:val="o"/>
+      <w:lvlJc w:val="left"/>
+      <w:pPr>
+        <w:ind w:left="5749" w:hanging="360"/>
+      </w:pPr>
+      <w:rPr>
+        <w:rFonts w:ascii="Courier New" w:hAnsi="Courier New" w:cs="Courier New" w:hint="default"/>
+      </w:rPr>
+    </w:lvl>
+    <w:lvl w:ilvl="8" w:tplc="04090005" w:tentative="1">
+      <w:start w:val="1"/>
+      <w:numFmt w:val="bullet"/>
+      <w:lvlText w:val=""/>
+      <w:lvlJc w:val="left"/>
+      <w:pPr>
+        <w:ind w:left="6469" w:hanging="360"/>
+      </w:pPr>
+      <w:rPr>
+        <w:rFonts w:ascii="Wingdings" w:hAnsi="Wingdings" w:hint="default"/>
+      </w:rPr>
+    </w:lvl>
+  </w:abstractNum>
+  <w:abstractNum w:abstractNumId="14" w15:restartNumberingAfterBreak="0">
     <w:nsid w:val="3B2957C7"/>
     <w:multiLevelType w:val="hybridMultilevel"/>
     <w:tmpl w:val="6B70038E"/>
@@ -16158,7 +16806,7 @@
       </w:rPr>
     </w:lvl>
   </w:abstractNum>
-  <w:abstractNum w:abstractNumId="13" w15:restartNumberingAfterBreak="0">
+  <w:abstractNum w:abstractNumId="15" w15:restartNumberingAfterBreak="0">
     <w:nsid w:val="475B2306"/>
     <w:multiLevelType w:val="hybridMultilevel"/>
     <w:tmpl w:val="C860BC00"/>
@@ -16247,7 +16895,7 @@
       </w:pPr>
     </w:lvl>
   </w:abstractNum>
-  <w:abstractNum w:abstractNumId="14" w15:restartNumberingAfterBreak="0">
+  <w:abstractNum w:abstractNumId="16" w15:restartNumberingAfterBreak="0">
     <w:nsid w:val="531F0881"/>
     <w:multiLevelType w:val="hybridMultilevel"/>
     <w:tmpl w:val="D3D4039A"/>
@@ -16459,7 +17107,7 @@
       </w:rPr>
     </w:lvl>
   </w:abstractNum>
-  <w:abstractNum w:abstractNumId="15" w15:restartNumberingAfterBreak="0">
+  <w:abstractNum w:abstractNumId="17" w15:restartNumberingAfterBreak="0">
     <w:nsid w:val="552E1CCF"/>
     <w:multiLevelType w:val="hybridMultilevel"/>
     <w:tmpl w:val="E3525164"/>
@@ -16671,7 +17319,7 @@
       </w:rPr>
     </w:lvl>
   </w:abstractNum>
-  <w:abstractNum w:abstractNumId="16" w15:restartNumberingAfterBreak="0">
+  <w:abstractNum w:abstractNumId="18" w15:restartNumberingAfterBreak="0">
     <w:nsid w:val="59C36046"/>
     <w:multiLevelType w:val="hybridMultilevel"/>
     <w:tmpl w:val="4CA6D038"/>
@@ -16883,7 +17531,7 @@
       </w:rPr>
     </w:lvl>
   </w:abstractNum>
-  <w:abstractNum w:abstractNumId="17" w15:restartNumberingAfterBreak="0">
+  <w:abstractNum w:abstractNumId="19" w15:restartNumberingAfterBreak="0">
     <w:nsid w:val="5E361AF4"/>
     <w:multiLevelType w:val="hybridMultilevel"/>
     <w:tmpl w:val="090A071E"/>
@@ -16996,7 +17644,7 @@
       </w:rPr>
     </w:lvl>
   </w:abstractNum>
-  <w:abstractNum w:abstractNumId="18" w15:restartNumberingAfterBreak="0">
+  <w:abstractNum w:abstractNumId="20" w15:restartNumberingAfterBreak="0">
     <w:nsid w:val="5F4F1D99"/>
     <w:multiLevelType w:val="hybridMultilevel"/>
     <w:tmpl w:val="048E3AC4"/>
@@ -17085,7 +17733,7 @@
       </w:pPr>
     </w:lvl>
   </w:abstractNum>
-  <w:abstractNum w:abstractNumId="19" w15:restartNumberingAfterBreak="0">
+  <w:abstractNum w:abstractNumId="21" w15:restartNumberingAfterBreak="0">
     <w:nsid w:val="5FA45FF5"/>
     <w:multiLevelType w:val="hybridMultilevel"/>
     <w:tmpl w:val="0AD25A94"/>
@@ -17297,7 +17945,7 @@
       </w:rPr>
     </w:lvl>
   </w:abstractNum>
-  <w:abstractNum w:abstractNumId="20" w15:restartNumberingAfterBreak="0">
+  <w:abstractNum w:abstractNumId="22" w15:restartNumberingAfterBreak="0">
     <w:nsid w:val="608B00FE"/>
     <w:multiLevelType w:val="hybridMultilevel"/>
     <w:tmpl w:val="6060C554"/>
@@ -17509,7 +18157,7 @@
       </w:rPr>
     </w:lvl>
   </w:abstractNum>
-  <w:abstractNum w:abstractNumId="21" w15:restartNumberingAfterBreak="0">
+  <w:abstractNum w:abstractNumId="23" w15:restartNumberingAfterBreak="0">
     <w:nsid w:val="61140E19"/>
     <w:multiLevelType w:val="hybridMultilevel"/>
     <w:tmpl w:val="07081AF0"/>
@@ -17721,7 +18369,7 @@
       </w:rPr>
     </w:lvl>
   </w:abstractNum>
-  <w:abstractNum w:abstractNumId="22" w15:restartNumberingAfterBreak="0">
+  <w:abstractNum w:abstractNumId="24" w15:restartNumberingAfterBreak="0">
     <w:nsid w:val="68CC26BB"/>
     <w:multiLevelType w:val="hybridMultilevel"/>
     <w:tmpl w:val="B6985D52"/>
@@ -17834,7 +18482,7 @@
       </w:rPr>
     </w:lvl>
   </w:abstractNum>
-  <w:abstractNum w:abstractNumId="23" w15:restartNumberingAfterBreak="0">
+  <w:abstractNum w:abstractNumId="25" w15:restartNumberingAfterBreak="0">
     <w:nsid w:val="6BBE1A2A"/>
     <w:multiLevelType w:val="hybridMultilevel"/>
     <w:tmpl w:val="1BA6FD00"/>
@@ -17947,7 +18595,7 @@
       </w:rPr>
     </w:lvl>
   </w:abstractNum>
-  <w:abstractNum w:abstractNumId="24" w15:restartNumberingAfterBreak="0">
+  <w:abstractNum w:abstractNumId="26" w15:restartNumberingAfterBreak="0">
     <w:nsid w:val="77926DE8"/>
     <w:multiLevelType w:val="multilevel"/>
     <w:tmpl w:val="10FC0DEA"/>
@@ -18060,7 +18708,7 @@
       </w:rPr>
     </w:lvl>
   </w:abstractNum>
-  <w:abstractNum w:abstractNumId="25" w15:restartNumberingAfterBreak="0">
+  <w:abstractNum w:abstractNumId="27" w15:restartNumberingAfterBreak="0">
     <w:nsid w:val="7EAE21DE"/>
     <w:multiLevelType w:val="hybridMultilevel"/>
     <w:tmpl w:val="D3A858EC"/>
@@ -18174,31 +18822,31 @@
     </w:lvl>
   </w:abstractNum>
   <w:num w:numId="1" w16cid:durableId="1934314774">
-    <w:abstractNumId w:val="19"/>
+    <w:abstractNumId w:val="21"/>
   </w:num>
   <w:num w:numId="2" w16cid:durableId="1148521187">
-    <w:abstractNumId w:val="20"/>
+    <w:abstractNumId w:val="22"/>
   </w:num>
   <w:num w:numId="3" w16cid:durableId="1411851701">
-    <w:abstractNumId w:val="21"/>
+    <w:abstractNumId w:val="23"/>
   </w:num>
   <w:num w:numId="4" w16cid:durableId="1390156436">
     <w:abstractNumId w:val="1"/>
   </w:num>
   <w:num w:numId="5" w16cid:durableId="542985656">
-    <w:abstractNumId w:val="12"/>
+    <w:abstractNumId w:val="14"/>
   </w:num>
   <w:num w:numId="6" w16cid:durableId="1472406665">
-    <w:abstractNumId w:val="14"/>
+    <w:abstractNumId w:val="16"/>
   </w:num>
   <w:num w:numId="7" w16cid:durableId="940182437">
-    <w:abstractNumId w:val="16"/>
+    <w:abstractNumId w:val="18"/>
   </w:num>
   <w:num w:numId="8" w16cid:durableId="1840148696">
-    <w:abstractNumId w:val="15"/>
+    <w:abstractNumId w:val="17"/>
   </w:num>
   <w:num w:numId="9" w16cid:durableId="1724253148">
-    <w:abstractNumId w:val="24"/>
+    <w:abstractNumId w:val="26"/>
   </w:num>
   <w:num w:numId="10" w16cid:durableId="943421079">
     <w:abstractNumId w:val="3"/>
@@ -18207,10 +18855,10 @@
     <w:abstractNumId w:val="5"/>
   </w:num>
   <w:num w:numId="12" w16cid:durableId="623973077">
-    <w:abstractNumId w:val="17"/>
+    <w:abstractNumId w:val="19"/>
   </w:num>
   <w:num w:numId="13" w16cid:durableId="1529488093">
-    <w:abstractNumId w:val="25"/>
+    <w:abstractNumId w:val="27"/>
   </w:num>
   <w:num w:numId="14" w16cid:durableId="1781339607">
     <w:abstractNumId w:val="4"/>
@@ -18219,43 +18867,49 @@
     <w:abstractNumId w:val="7"/>
   </w:num>
   <w:num w:numId="16" w16cid:durableId="1713463067">
-    <w:abstractNumId w:val="9"/>
+    <w:abstractNumId w:val="10"/>
   </w:num>
   <w:num w:numId="17" w16cid:durableId="888541080">
-    <w:abstractNumId w:val="11"/>
+    <w:abstractNumId w:val="12"/>
   </w:num>
   <w:num w:numId="18" w16cid:durableId="1530531348">
     <w:abstractNumId w:val="0"/>
   </w:num>
   <w:num w:numId="19" w16cid:durableId="599795568">
-    <w:abstractNumId w:val="10"/>
+    <w:abstractNumId w:val="11"/>
   </w:num>
   <w:num w:numId="20" w16cid:durableId="169761376">
-    <w:abstractNumId w:val="23"/>
+    <w:abstractNumId w:val="25"/>
   </w:num>
   <w:num w:numId="21" w16cid:durableId="236131263">
     <w:abstractNumId w:val="6"/>
   </w:num>
   <w:num w:numId="22" w16cid:durableId="1670138906">
-    <w:abstractNumId w:val="22"/>
+    <w:abstractNumId w:val="24"/>
   </w:num>
   <w:num w:numId="23" w16cid:durableId="584873968">
-    <w:abstractNumId w:val="8"/>
+    <w:abstractNumId w:val="9"/>
   </w:num>
   <w:num w:numId="24" w16cid:durableId="2064982850">
     <w:abstractNumId w:val="2"/>
   </w:num>
   <w:num w:numId="25" w16cid:durableId="2048093544">
-    <w:abstractNumId w:val="18"/>
+    <w:abstractNumId w:val="20"/>
   </w:num>
   <w:num w:numId="26" w16cid:durableId="1451361861">
+    <w:abstractNumId w:val="15"/>
+  </w:num>
+  <w:num w:numId="27" w16cid:durableId="2109037241">
     <w:abstractNumId w:val="13"/>
+  </w:num>
+  <w:num w:numId="28" w16cid:durableId="1542940105">
+    <w:abstractNumId w:val="8"/>
   </w:num>
 </w:numbering>
 </file>
 
 <file path=word/styles.xml><?xml version="1.0" encoding="utf-8"?>
-<w:styles xmlns:mc="http://schemas.openxmlformats.org/markup-compatibility/2006" xmlns:r="http://schemas.openxmlformats.org/officeDocument/2006/relationships" xmlns:w="http://schemas.openxmlformats.org/wordprocessingml/2006/main" xmlns:w14="http://schemas.microsoft.com/office/word/2010/wordml" xmlns:w15="http://schemas.microsoft.com/office/word/2012/wordml" xmlns:w16cex="http://schemas.microsoft.com/office/word/2018/wordml/cex" xmlns:w16cid="http://schemas.microsoft.com/office/word/2016/wordml/cid" xmlns:w16="http://schemas.microsoft.com/office/word/2018/wordml" xmlns:w16du="http://schemas.microsoft.com/office/word/2023/wordml/word16du" xmlns:w16sdtdh="http://schemas.microsoft.com/office/word/2020/wordml/sdtdatahash" xmlns:w16se="http://schemas.microsoft.com/office/word/2015/wordml/symex" mc:Ignorable="w14 w15 w16se w16cid w16 w16cex w16sdtdh w16du">
+<w:styles xmlns:mc="http://schemas.openxmlformats.org/markup-compatibility/2006" xmlns:r="http://schemas.openxmlformats.org/officeDocument/2006/relationships" xmlns:w="http://schemas.openxmlformats.org/wordprocessingml/2006/main" xmlns:w14="http://schemas.microsoft.com/office/word/2010/wordml" xmlns:w15="http://schemas.microsoft.com/office/word/2012/wordml" xmlns:w16cex="http://schemas.microsoft.com/office/word/2018/wordml/cex" xmlns:w16cid="http://schemas.microsoft.com/office/word/2016/wordml/cid" xmlns:w16="http://schemas.microsoft.com/office/word/2018/wordml" xmlns:w16sdtdh="http://schemas.microsoft.com/office/word/2020/wordml/sdtdatahash" xmlns:w16se="http://schemas.microsoft.com/office/word/2015/wordml/symex" mc:Ignorable="w14 w15 w16se w16cid w16 w16cex w16sdtdh">
   <w:docDefaults>
     <w:rPrDefault>
       <w:rPr>
@@ -18652,7 +19306,7 @@
   <w:style w:type="paragraph" w:default="1" w:styleId="Normal">
     <w:name w:val="Normal"/>
     <w:qFormat/>
-    <w:rsid w:val="00243617"/>
+    <w:rsid w:val="005828EA"/>
     <w:pPr>
       <w:spacing w:before="120" w:after="120" w:line="360" w:lineRule="auto"/>
       <w:ind w:hanging="11"/>

</xml_diff>

<commit_message>
Update IS GP1 Report Template 3rd semester 2023-24.docx
</commit_message>
<xml_diff>
--- a/IS GP1 Report Template 3rd semester 2023-24.docx
+++ b/IS GP1 Report Template 3rd semester 2023-24.docx
@@ -1174,11 +1174,11 @@
                 <w:noProof/>
               </w:rPr>
               <w:pict w14:anchorId="598ED5C7">
-                <v:rect id="Ink 8" o:spid="_x0000_s2056" style="position:absolute;left:0;text-align:left;margin-left:6.75pt;margin-top:15pt;width:64pt;height:16.6pt;z-index:251658240;visibility:visible;mso-wrap-style:square;mso-wrap-distance-left:9pt;mso-wrap-distance-top:0;mso-wrap-distance-right:9pt;mso-wrap-distance-bottom:0;mso-position-horizontal:absolute;mso-position-horizontal-relative:text;mso-position-vertical:absolute;mso-position-vertical-relative:text" coordorigin=",1" coordsize="2210,537" filled="f" strokeweight=".5mm">
+                <v:rect id="Ink 8" o:spid="_x0000_s2056" style="position:absolute;left:0;text-align:left;margin-left:6.75pt;margin-top:15pt;width:64pt;height:16.6pt;z-index:251658240;visibility:visible;mso-wrap-style:square;mso-wrap-distance-left:9pt;mso-wrap-distance-top:0;mso-wrap-distance-right:9pt;mso-wrap-distance-bottom:0;mso-position-horizontal:absolute;mso-position-horizontal-relative:text;mso-position-vertical:absolute;mso-position-vertical-relative:text" filled="f" strokeweight=".5mm">
                   <v:stroke endcap="round"/>
                   <v:path shadowok="f" o:extrusionok="f" fillok="f" insetpenok="f"/>
-                  <o:lock v:ext="edit" rotation="t" text="t"/>
-                  <o:ink i="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" annotation="t"/>
+                  <o:lock v:ext="edit" rotation="t" aspectratio="t" verticies="t" text="t" shapetype="t"/>
+                  <o:ink i="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" annotation="t"/>
                 </v:rect>
               </w:pict>
             </w:r>
@@ -18809,10 +18809,10 @@
           <w:lang w:val="en-GB"/>
         </w:rPr>
         <w:drawing>
-          <wp:inline distT="0" distB="0" distL="0" distR="0" wp14:anchorId="4590BE14" wp14:editId="5BA25489">
+          <wp:inline distT="0" distB="0" distL="0" distR="0" wp14:anchorId="7A762BF5" wp14:editId="01860D73">
             <wp:extent cx="5500370" cy="1911985"/>
             <wp:effectExtent l="0" t="0" r="0" b="0"/>
-            <wp:docPr id="894344645" name="Picture 11"/>
+            <wp:docPr id="1183155098" name="Picture 1"/>
             <wp:cNvGraphicFramePr>
               <a:graphicFrameLocks xmlns:a="http://schemas.openxmlformats.org/drawingml/2006/main" noChangeAspect="1"/>
             </wp:cNvGraphicFramePr>
@@ -18820,7 +18820,7 @@
               <a:graphicData uri="http://schemas.openxmlformats.org/drawingml/2006/picture">
                 <pic:pic xmlns:pic="http://schemas.openxmlformats.org/drawingml/2006/picture">
                   <pic:nvPicPr>
-                    <pic:cNvPr id="0" name="Picture 3"/>
+                    <pic:cNvPr id="0" name="Picture 1"/>
                     <pic:cNvPicPr>
                       <a:picLocks noChangeAspect="1" noChangeArrowheads="1"/>
                     </pic:cNvPicPr>
@@ -26477,7 +26477,7 @@
         </w:rPr>
         <w:lastRenderedPageBreak/>
         <w:drawing>
-          <wp:inline distT="0" distB="0" distL="0" distR="0" wp14:anchorId="65CE16BF" wp14:editId="7AA7FEB5">
+          <wp:inline distT="0" distB="0" distL="0" distR="0" wp14:anchorId="65CE16BF" wp14:editId="0612D231">
             <wp:extent cx="4343492" cy="2768600"/>
             <wp:effectExtent l="0" t="0" r="0" b="0"/>
             <wp:docPr id="320488825" name="Picture 4"/>

</xml_diff>